<commit_message>
Improved both grammar and clarity. Updated the GridFTP section.
</commit_message>
<xml_diff>
--- a/Documentation/docs/security/gaards-amia-2007.docx
+++ b/Documentation/docs/security/gaards-amia-2007.docx
@@ -199,7 +199,21 @@
           <w:sz w:val="22"/>
           <w:szCs w:val="22"/>
         </w:rPr>
-        <w:t>Justin Pemar</w:t>
+        <w:t>Justin Pe</w:t>
+      </w:r>
+      <w:r>
+        <w:rPr>
+          <w:sz w:val="22"/>
+          <w:szCs w:val="22"/>
+        </w:rPr>
+        <w:t>r</w:t>
+      </w:r>
+      <w:r>
+        <w:rPr>
+          <w:sz w:val="22"/>
+          <w:szCs w:val="22"/>
+        </w:rPr>
+        <w:t>mar</w:t>
       </w:r>
       <w:r>
         <w:rPr>
@@ -421,7 +435,23 @@
           <w:sz w:val="18"/>
           <w:szCs w:val="18"/>
         </w:rPr>
-        <w:t>jpemar</w:t>
+        <w:t>jpe</w:t>
+      </w:r>
+      <w:r>
+        <w:rPr>
+          <w:i/>
+          <w:sz w:val="18"/>
+          <w:szCs w:val="18"/>
+        </w:rPr>
+        <w:t>r</w:t>
+      </w:r>
+      <w:r>
+        <w:rPr>
+          <w:i/>
+          <w:sz w:val="18"/>
+          <w:szCs w:val="18"/>
+        </w:rPr>
+        <w:t>mar</w:t>
       </w:r>
       <w:r>
         <w:rPr>
@@ -611,13 +641,37 @@
         <w:rPr>
           <w:i/>
         </w:rPr>
-        <w:t>Given the sensitivity of the medically related data and the number of ins</w:t>
+        <w:t xml:space="preserve">Many </w:t>
       </w:r>
       <w:r>
         <w:rPr>
           <w:i/>
         </w:rPr>
-        <w:t>titutions involved, security is a high priority issue in biomedical research.  I</w:t>
+        <w:t xml:space="preserve">institutions performing biomedical research </w:t>
+      </w:r>
+      <w:r>
+        <w:rPr>
+          <w:i/>
+        </w:rPr>
+        <w:t xml:space="preserve">work with </w:t>
+      </w:r>
+      <w:r>
+        <w:rPr>
+          <w:i/>
+        </w:rPr>
+        <w:t xml:space="preserve">sensitive medical data regularly.  Due to both the large scale of research and the sensitivity of the data, </w:t>
+      </w:r>
+      <w:r>
+        <w:rPr>
+          <w:i/>
+        </w:rPr>
+        <w:t>security is a high priority issue</w:t>
+      </w:r>
+      <w:r>
+        <w:rPr>
+          <w:i/>
+        </w:rPr>
+        <w:t>.  I</w:t>
       </w:r>
       <w:r>
         <w:rPr>
@@ -672,12 +726,18 @@
         <w:rPr>
           <w:i/>
         </w:rPr>
-        <w:t xml:space="preserve"> could not address.  </w:t>
+        <w:t xml:space="preserve"> could not address.</w:t>
       </w:r>
       <w:r>
         <w:rPr>
           <w:i/>
         </w:rPr>
+        <w:t xml:space="preserve">  </w:t>
+      </w:r>
+      <w:r>
+        <w:rPr>
+          <w:i/>
+        </w:rPr>
         <w:t>C</w:t>
       </w:r>
       <w:r>
@@ -714,13 +774,49 @@
         <w:rPr>
           <w:i/>
         </w:rPr>
-        <w:t>hese issues become challenging.</w:t>
+        <w:t xml:space="preserve">hese issues </w:t>
       </w:r>
       <w:r>
         <w:rPr>
           <w:i/>
         </w:rPr>
-        <w:t xml:space="preserve">  In this paper we will present these issues and the infrastructure developed to address them.</w:t>
+        <w:t>pos</w:t>
+      </w:r>
+      <w:r>
+        <w:rPr>
+          <w:i/>
+        </w:rPr>
+        <w:t>e considerable challenge</w:t>
+      </w:r>
+      <w:r>
+        <w:rPr>
+          <w:i/>
+        </w:rPr>
+        <w:t>.</w:t>
+      </w:r>
+      <w:r>
+        <w:rPr>
+          <w:i/>
+        </w:rPr>
+        <w:t xml:space="preserve"> </w:t>
+      </w:r>
+      <w:r>
+        <w:rPr>
+          <w:i/>
+        </w:rPr>
+        <w:t xml:space="preserve"> </w:t>
+      </w:r>
+      <w:r>
+        <w:rPr>
+          <w:i/>
+        </w:rPr>
+        <w:t>I</w:t>
+      </w:r>
+      <w:r>
+        <w:rPr>
+          <w:i/>
+        </w:rPr>
+        <w:t>n this paper we will present these issues and the infrastructure developed to address them.</w:t>
       </w:r>
     </w:p>
     <w:p/>
@@ -796,7 +892,7 @@
         <w:rPr>
           <w:iCs/>
         </w:rPr>
-        <w:t xml:space="preserve"> and</w:t>
+        <w:t>. It</w:t>
       </w:r>
       <w:r>
         <w:rPr>
@@ -871,7 +967,13 @@
         <w:t>TM</w:t>
       </w:r>
       <w:r>
-        <w:t xml:space="preserve"> community was made up of over 800 participants from over 80 organizations working together on over 70 projects. In the future it</w:t>
+        <w:t xml:space="preserve"> community </w:t>
+      </w:r>
+      <w:r>
+        <w:t>i</w:t>
+      </w:r>
+      <w:r>
+        <w:t>s made up of over 800 participants from over 80 organizations working together on over 70 projects. In the future it</w:t>
       </w:r>
       <w:r>
         <w:t xml:space="preserve"> is expected that the </w:t>
@@ -904,22 +1006,16 @@
         <w:t>TM</w:t>
       </w:r>
       <w:r>
-        <w:t xml:space="preserve"> because of the scale of the program, the sensitivity of medical information, and the requirement to protect the intellectual properties of researchers, laboratories, and centers. </w:t>
+        <w:t xml:space="preserve"> because of the scale of the program, the sensitivity of medical information, and the requirement to protect the intellectual properties of research</w:t>
+      </w:r>
+      <w:r>
+        <w:t>ers, laboratories, and centers.</w:t>
       </w:r>
     </w:p>
     <w:p/>
     <w:p>
       <w:r>
-        <w:t>In order to determine</w:t>
-      </w:r>
-      <w:r>
-        <w:t xml:space="preserve"> the security requirements of caBIG and evaluate existing technologies, a </w:t>
-      </w:r>
-      <w:r>
-        <w:t>Security Techn</w:t>
-      </w:r>
-      <w:r>
-        <w:t xml:space="preserve">ology Evaluation White Paper </w:t>
+        <w:t xml:space="preserve">After evaluating existing security technologies, a caBIG Security Technology Evaluation white paper </w:t>
       </w:r>
       <w:sdt>
         <w:sdtPr>
@@ -932,7 +1028,7 @@
               <w:rPr>
                 <w:noProof/>
               </w:rPr>
-              <w:t>(4)</w:t>
+              <w:t>(2)</w:t>
             </w:r>
           </w:fldSimple>
         </w:sdtContent>
@@ -941,7 +1037,19 @@
         <w:t xml:space="preserve"> </w:t>
       </w:r>
       <w:r>
-        <w:t xml:space="preserve">was developed. This white paper along with numerous working groups within the </w:t>
+        <w:t>was written</w:t>
+      </w:r>
+      <w:r>
+        <w:t>.</w:t>
+      </w:r>
+      <w:r>
+        <w:t xml:space="preserve"> This white paper</w:t>
+      </w:r>
+      <w:r>
+        <w:t>,</w:t>
+      </w:r>
+      <w:r>
+        <w:t xml:space="preserve"> along with numerous working groups within the </w:t>
       </w:r>
       <w:r>
         <w:t>caBIG</w:t>
@@ -953,17 +1061,23 @@
         <w:t>TM</w:t>
       </w:r>
       <w:r>
-        <w:t xml:space="preserve"> community raised </w:t>
+        <w:t xml:space="preserve"> community</w:t>
+      </w:r>
+      <w:r>
+        <w:t>,</w:t>
+      </w:r>
+      <w:r>
+        <w:t xml:space="preserve"> raised key security issues which were not </w:t>
+      </w:r>
+      <w:r>
+        <w:t xml:space="preserve">fully </w:t>
+      </w:r>
+      <w:r>
+        <w:t xml:space="preserve">addressed in </w:t>
       </w:r>
       <w:r>
         <w:lastRenderedPageBreak/>
-        <w:t xml:space="preserve">key security issues which were not </w:t>
-      </w:r>
-      <w:r>
-        <w:t xml:space="preserve">fully </w:t>
-      </w:r>
-      <w:r>
-        <w:t xml:space="preserve">addressed in existing systems and which became the motivation for </w:t>
+        <w:t xml:space="preserve">existing systems and which became the motivation for </w:t>
       </w:r>
       <w:r>
         <w:t xml:space="preserve">the </w:t>
@@ -1009,7 +1123,7 @@
               <w:rPr>
                 <w:noProof/>
               </w:rPr>
-              <w:t>(2)</w:t>
+              <w:t>(3)</w:t>
             </w:r>
           </w:fldSimple>
         </w:sdtContent>
@@ -1025,13 +1139,19 @@
               <w:rPr>
                 <w:noProof/>
               </w:rPr>
-              <w:t>(3)</w:t>
+              <w:t xml:space="preserve"> (4)</w:t>
             </w:r>
           </w:fldSimple>
         </w:sdtContent>
       </w:sdt>
       <w:r>
-        <w:t xml:space="preserve"> infrastructure, which is the core Grid software architecture for </w:t>
+        <w:t xml:space="preserve"> infrastructure, </w:t>
+      </w:r>
+      <w:r>
+        <w:t>the</w:t>
+      </w:r>
+      <w:r>
+        <w:t xml:space="preserve"> core Grid software architecture for </w:t>
       </w:r>
       <w:r>
         <w:t>caBIG</w:t>
@@ -1064,7 +1184,10 @@
         <w:t>for the development and deployment</w:t>
       </w:r>
       <w:r>
-        <w:t xml:space="preserve"> of community provided services. </w:t>
+        <w:t xml:space="preserve"> of community-</w:t>
+      </w:r>
+      <w:r>
+        <w:t xml:space="preserve">provided services. </w:t>
       </w:r>
       <w:r>
         <w:t>It</w:t>
@@ -1076,10 +1199,35 @@
         <w:t xml:space="preserve">is built </w:t>
       </w:r>
       <w:r>
-        <w:t>on top of the</w:t>
-      </w:r>
-      <w:r>
-        <w:t xml:space="preserve"> Grid Services standards using the</w:t>
+        <w:t xml:space="preserve">on top of </w:t>
+      </w:r>
+      <w:r>
+        <w:t>Grid Services standards</w:t>
+      </w:r>
+      <w:r>
+        <w:t xml:space="preserve"> </w:t>
+      </w:r>
+      <w:sdt>
+        <w:sdtPr>
+          <w:id w:val="594643048"/>
+          <w:citation/>
+        </w:sdtPr>
+        <w:sdtContent>
+          <w:fldSimple w:instr=" CITATION OGS \l 1033 ">
+            <w:r>
+              <w:rPr>
+                <w:noProof/>
+              </w:rPr>
+              <w:t>(5)</w:t>
+            </w:r>
+          </w:fldSimple>
+        </w:sdtContent>
+      </w:sdt>
+      <w:r>
+        <w:t xml:space="preserve"> u</w:t>
+      </w:r>
+      <w:r>
+        <w:t>sing the</w:t>
       </w:r>
       <w:r>
         <w:t xml:space="preserve"> Globus Toolkit </w:t>
@@ -1095,7 +1243,7 @@
               <w:rPr>
                 <w:noProof/>
               </w:rPr>
-              <w:t>(5)</w:t>
+              <w:t>(6)</w:t>
             </w:r>
           </w:fldSimple>
         </w:sdtContent>
@@ -1162,7 +1310,7 @@
               <w:rPr>
                 <w:noProof/>
               </w:rPr>
-              <w:t>(6)</w:t>
+              <w:t>(7)</w:t>
             </w:r>
           </w:fldSimple>
         </w:sdtContent>
@@ -1183,7 +1331,31 @@
         <w:t>.</w:t>
       </w:r>
       <w:r>
-        <w:t xml:space="preserve">509 Certificate with its corresponding private key forms a unique credential or so-called “grid credential” within the Grid.  These grid credentials are used to authenticate both users and services.   Although this approach is very effective and secure, it is difficult to manage in a </w:t>
+        <w:t xml:space="preserve">509 Certificate with its corresponding private key forms a unique credential </w:t>
+      </w:r>
+      <w:r>
+        <w:t>(</w:t>
+      </w:r>
+      <w:r>
+        <w:t>“grid credential”</w:t>
+      </w:r>
+      <w:r>
+        <w:t>)</w:t>
+      </w:r>
+      <w:r>
+        <w:t xml:space="preserve"> within the Grid.  </w:t>
+      </w:r>
+      <w:r>
+        <w:t>G</w:t>
+      </w:r>
+      <w:r>
+        <w:t xml:space="preserve">rid credentials are used to authenticate both users and services.   Although this approach is </w:t>
+      </w:r>
+      <w:r>
+        <w:t xml:space="preserve">both </w:t>
+      </w:r>
+      <w:r>
+        <w:t xml:space="preserve">very effective and secure, it is difficult to manage in a </w:t>
       </w:r>
       <w:r>
         <w:t xml:space="preserve">large, </w:t>
@@ -1204,13 +1376,13 @@
         <w:t xml:space="preserve">Grid </w:t>
       </w:r>
       <w:r>
-        <w:t xml:space="preserve">tools, which is </w:t>
-      </w:r>
-      <w:r>
-        <w:t xml:space="preserve">too complicated for users. </w:t>
-      </w:r>
-      <w:r>
-        <w:t xml:space="preserve">This is traditionally done by certificate authority administrators.  It was determined by the </w:t>
+        <w:t xml:space="preserve">tools. Too complicated for users, provisioning grid credentials is </w:t>
+      </w:r>
+      <w:r>
+        <w:t xml:space="preserve">traditionally done by certificate authority administrators.  </w:t>
+      </w:r>
+      <w:r>
+        <w:t xml:space="preserve">The </w:t>
       </w:r>
       <w:r>
         <w:t>caBIG</w:t>
@@ -1222,26 +1394,74 @@
         <w:t>TM</w:t>
       </w:r>
       <w:r>
-        <w:t xml:space="preserve"> community that this approach would not be adequate.  The overall process would be complicated if a user wished</w:t>
-      </w:r>
-      <w:r>
-        <w:t xml:space="preserve"> to authenticate from multiple locations, as a copy of their private key and certificate has to be present a</w:t>
+        <w:t xml:space="preserve"> community </w:t>
+      </w:r>
+      <w:r>
+        <w:t xml:space="preserve">concluded </w:t>
+      </w:r>
+      <w:r>
+        <w:t>that this a</w:t>
+      </w:r>
+      <w:r>
+        <w:t xml:space="preserve">pproach </w:t>
+      </w:r>
+      <w:r>
+        <w:t>is</w:t>
+      </w:r>
+      <w:r>
+        <w:t xml:space="preserve"> </w:t>
+      </w:r>
+      <w:r>
+        <w:t>in</w:t>
+      </w:r>
+      <w:r>
+        <w:t xml:space="preserve">adequate. </w:t>
+      </w:r>
+    </w:p>
+    <w:p/>
+    <w:p>
+      <w:r>
+        <w:t>With GSI, a</w:t>
+      </w:r>
+      <w:r>
+        <w:t xml:space="preserve">s a grid grows, authentication becomes more complex due to the increasing number of users and services. </w:t>
+      </w:r>
+      <w:r>
+        <w:t xml:space="preserve">In the case where a user wished to authenticate from multiple locations, the overall </w:t>
+      </w:r>
+      <w:r>
+        <w:lastRenderedPageBreak/>
+        <w:t>process becomes quite complicated because</w:t>
+      </w:r>
+      <w:r>
+        <w:t xml:space="preserve"> a copy of the</w:t>
+      </w:r>
+      <w:r>
+        <w:t xml:space="preserve"> user’s</w:t>
+      </w:r>
+      <w:r>
+        <w:t xml:space="preserve"> private key and certificate has to be present a</w:t>
       </w:r>
       <w:r>
         <w:t>t every location. S</w:t>
       </w:r>
       <w:r>
-        <w:t xml:space="preserve">ecurely distributing private </w:t>
-      </w:r>
-      <w:r>
-        <w:lastRenderedPageBreak/>
-        <w:t>keys is error prone and poses a security risk.</w:t>
+        <w:t>ecurely distributing private keys is error prone and poses a security risk.</w:t>
       </w:r>
       <w:r>
         <w:t xml:space="preserve">  </w:t>
       </w:r>
       <w:r>
-        <w:t xml:space="preserve">There is also </w:t>
+        <w:t>Additionally, t</w:t>
+      </w:r>
+      <w:r>
+        <w:t xml:space="preserve">here </w:t>
+      </w:r>
+      <w:r>
+        <w:t>are</w:t>
+      </w:r>
+      <w:r>
+        <w:t xml:space="preserve"> </w:t>
       </w:r>
       <w:r>
         <w:t>scalability and efficiency pro</w:t>
@@ -1253,12 +1473,18 @@
         <w:t>s</w:t>
       </w:r>
       <w:r>
-        <w:t xml:space="preserve"> in vetting user identities.</w:t>
-      </w:r>
-      <w:r>
         <w:t xml:space="preserve"> </w:t>
       </w:r>
       <w:r>
+        <w:t>with</w:t>
+      </w:r>
+      <w:r>
+        <w:t xml:space="preserve"> vetting user identities.</w:t>
+      </w:r>
+      <w:r>
+        <w:t xml:space="preserve"> </w:t>
+      </w:r>
+      <w:r>
         <w:t xml:space="preserve">Organizations invest a significant amount of resources into their existing identity management systems and already have processes in place for vetting user identities.  </w:t>
       </w:r>
       <w:r>
@@ -1268,25 +1494,52 @@
         <w:t>existing identity management systems to provision grid user accounts</w:t>
       </w:r>
       <w:r>
-        <w:t xml:space="preserve">.  Under this approach </w:t>
-      </w:r>
-      <w:r>
-        <w:t>users</w:t>
-      </w:r>
-      <w:r>
-        <w:t xml:space="preserve"> would be able to use their existing credentials assigned to them by the</w:t>
-      </w:r>
-      <w:r>
-        <w:t xml:space="preserve">ir organization to </w:t>
-      </w:r>
-      <w:r>
-        <w:t xml:space="preserve">“logon” or obtain grid credentials such that they may access the services of the Grid.  </w:t>
-      </w:r>
-      <w:r>
-        <w:t xml:space="preserve">This requires a mechanism </w:t>
-      </w:r>
-      <w:r>
-        <w:t>to allow users to obtain grid credentials using their existing organization provided credentials.</w:t>
+        <w:t xml:space="preserve">.  </w:t>
+      </w:r>
+      <w:r>
+        <w:t>U</w:t>
+      </w:r>
+      <w:r>
+        <w:t>sers</w:t>
+      </w:r>
+      <w:r>
+        <w:t xml:space="preserve"> would be able to use their existing credentials </w:t>
+      </w:r>
+      <w:r>
+        <w:t xml:space="preserve">to </w:t>
+      </w:r>
+      <w:r>
+        <w:t>“logon”</w:t>
+      </w:r>
+      <w:r>
+        <w:t xml:space="preserve"> to</w:t>
+      </w:r>
+      <w:r>
+        <w:t xml:space="preserve"> obtain grid credentials</w:t>
+      </w:r>
+      <w:r>
+        <w:t xml:space="preserve"> and access Grid services</w:t>
+      </w:r>
+      <w:r>
+        <w:t xml:space="preserve">.  </w:t>
+      </w:r>
+      <w:r>
+        <w:t xml:space="preserve">This </w:t>
+      </w:r>
+      <w:r>
+        <w:t xml:space="preserve">scenario </w:t>
+      </w:r>
+      <w:r>
+        <w:t xml:space="preserve">requires a mechanism </w:t>
+      </w:r>
+      <w:r>
+        <w:t>to allow users to obtain grid credentials us</w:t>
+      </w:r>
+      <w:r>
+        <w:t>ing their existing organization-</w:t>
+      </w:r>
+      <w:r>
+        <w:t>provided credentials.</w:t>
       </w:r>
       <w:r>
         <w:t xml:space="preserve"> The</w:t>
@@ -1298,7 +1551,7 @@
         <w:t xml:space="preserve">should also remove the </w:t>
       </w:r>
       <w:r>
-        <w:t xml:space="preserve">complications of using and managing grid credentials.   The GAARDS infrastructure provides this mechanism through a grid service called Dorian </w:t>
+        <w:t xml:space="preserve">complications of using and managing grid credentials.  The GAARDS infrastructure provides this mechanism through a grid service called Dorian </w:t>
       </w:r>
       <w:sdt>
         <w:sdtPr>
@@ -1311,7 +1564,7 @@
               <w:rPr>
                 <w:noProof/>
               </w:rPr>
-              <w:t>(7)</w:t>
+              <w:t>(8)</w:t>
             </w:r>
           </w:fldSimple>
         </w:sdtContent>
@@ -1333,7 +1586,13 @@
     </w:p>
     <w:p>
       <w:r>
-        <w:t>In an environment where credentials are being issued by multiple authori</w:t>
+        <w:t>In an environm</w:t>
+      </w:r>
+      <w:r>
+        <w:t xml:space="preserve">ent where various credentials are </w:t>
+      </w:r>
+      <w:r>
+        <w:t>issued by multiple authori</w:t>
       </w:r>
       <w:r>
         <w:t>ties</w:t>
@@ -1342,34 +1601,61 @@
         <w:t xml:space="preserve">, another key security issue is determining which authorities to accept credentials from and at what level of assurance.  </w:t>
       </w:r>
       <w:r>
-        <w:t>In order to authenticate users and other peer-services, Grid services need to maintain a list of authorities that they trust as a source for issuing credentials. Grids inherently span multiple institutional administration domains and aim to support the sharing of applications, data, and computational resources in a collaborative environment. In this environment there may exist hundreds of certificate authoritie</w:t>
+        <w:t xml:space="preserve">In order to authenticate users and other peer-services, Grid services need to maintain a list of authorities that they trust </w:t>
+      </w:r>
+      <w:r>
+        <w:t xml:space="preserve">to issue </w:t>
+      </w:r>
+      <w:r>
+        <w:t>credentials. Grids inherently span multiple institutional administration domains and aim to support the sharing of applications, data, and computational resources in a collaborative environment. In this environment there may exist hundreds of certificate authoritie</w:t>
       </w:r>
       <w:r>
         <w:t xml:space="preserve">s, each issuing </w:t>
       </w:r>
       <w:r>
-        <w:t xml:space="preserve">thousands of certificates. In such a dynamic multi-institutional environment with tens of thousands of users, credentials will be issued and revoked frequently, and new authorities will be added regularly. </w:t>
+        <w:t>thousands of certificates. In such a dynamic multi-institutional environment with tens of thousands of users, credentials will b</w:t>
+      </w:r>
+      <w:r>
+        <w:t>e issued and revoked frequently</w:t>
+      </w:r>
+      <w:r>
+        <w:t xml:space="preserve"> and new authorities will be added regularly. </w:t>
       </w:r>
       <w:r>
         <w:t>C</w:t>
       </w:r>
       <w:r>
-        <w:t>learly a Grid-wide mechanism is needed for maintaining and provisioning trusted certificate authorities, such that Grid services and users may make authentication and authorizations decisions against the most up</w:t>
-      </w:r>
-      <w:r>
-        <w:t>-</w:t>
+        <w:t xml:space="preserve">learly a Grid-wide mechanism is needed </w:t>
       </w:r>
       <w:r>
         <w:t>to</w:t>
       </w:r>
       <w:r>
-        <w:t>-</w:t>
-      </w:r>
-      <w:r>
-        <w:t xml:space="preserve">date trust information. </w:t>
-      </w:r>
-      <w:r>
-        <w:t xml:space="preserve">  The GAARDS </w:t>
+        <w:t xml:space="preserve"> maintain and provision t</w:t>
+      </w:r>
+      <w:r>
+        <w:t xml:space="preserve">rusted certificate authorities, enabling </w:t>
+      </w:r>
+      <w:r>
+        <w:t xml:space="preserve">Grid services and users may </w:t>
+      </w:r>
+      <w:r>
+        <w:t xml:space="preserve">to </w:t>
+      </w:r>
+      <w:r>
+        <w:t xml:space="preserve">make authentication and authorizations decisions against the most </w:t>
+      </w:r>
+      <w:r>
+        <w:t>recent</w:t>
+      </w:r>
+      <w:r>
+        <w:t xml:space="preserve"> trust information. </w:t>
+      </w:r>
+      <w:r>
+        <w:t xml:space="preserve"> </w:t>
+      </w:r>
+      <w:r>
+        <w:t xml:space="preserve">The GAARDS </w:t>
       </w:r>
       <w:r>
         <w:t>infrastructure provides</w:t>
@@ -1388,13 +1674,13 @@
               <w:rPr>
                 <w:noProof/>
               </w:rPr>
-              <w:t>(8)</w:t>
+              <w:t>(9)</w:t>
             </w:r>
           </w:fldSimple>
         </w:sdtContent>
       </w:sdt>
       <w:r>
-        <w:t>; more details on the GTS will be provided later on in this paper.</w:t>
+        <w:t>; more details on the GTS will be provided later in this paper.</w:t>
       </w:r>
     </w:p>
     <w:p/>
@@ -1412,7 +1698,19 @@
         <w:t>I</w:t>
       </w:r>
       <w:r>
-        <w:t>t is critical that access control policy be maintained and enforced locally, giving data providers the ability to grant who has access to the</w:t>
+        <w:t xml:space="preserve">t is critical that access control policy </w:t>
+      </w:r>
+      <w:r>
+        <w:t>is</w:t>
+      </w:r>
+      <w:r>
+        <w:t xml:space="preserve"> maintained and enforced locally, giving data providers the ability to </w:t>
+      </w:r>
+      <w:r>
+        <w:t>determine</w:t>
+      </w:r>
+      <w:r>
+        <w:t xml:space="preserve"> who has access to the</w:t>
       </w:r>
       <w:r>
         <w:t>ir</w:t>
@@ -1424,13 +1722,26 @@
         <w:t>, it is also important for scalability that access control policies</w:t>
       </w:r>
       <w:r>
-        <w:t xml:space="preserve"> be based on information managed by the Grid.   Since most access control systems base </w:t>
+        <w:t xml:space="preserve"> be</w:t>
+      </w:r>
+      <w:r>
+        <w:t xml:space="preserve"> based on Grid-level information</w:t>
+      </w:r>
+      <w:r>
+        <w:t xml:space="preserve">.  </w:t>
+      </w:r>
+      <w:r>
+        <w:t xml:space="preserve">Since most access control systems base </w:t>
       </w:r>
       <w:r>
         <w:t xml:space="preserve">their </w:t>
       </w:r>
       <w:r>
-        <w:t>access control policy on membership to groups</w:t>
+        <w:t xml:space="preserve">access control </w:t>
+      </w:r>
+      <w:r>
+        <w:lastRenderedPageBreak/>
+        <w:t>policy on membership to groups</w:t>
       </w:r>
       <w:r>
         <w:t>,</w:t>
@@ -1439,11 +1750,7 @@
         <w:t xml:space="preserve"> a mechanism for organizing and managing groups spann</w:t>
       </w:r>
       <w:r>
-        <w:t xml:space="preserve">ing </w:t>
-      </w:r>
-      <w:r>
-        <w:lastRenderedPageBreak/>
-        <w:t>organizational boundaries i</w:t>
+        <w:t>ing organizational boundaries i</w:t>
       </w:r>
       <w:r>
         <w:t>s needed.   The GAARDS infrastructure provides a service called Grid</w:t>
@@ -1468,19 +1775,40 @@
               <w:rPr>
                 <w:noProof/>
               </w:rPr>
-              <w:t>(9)</w:t>
+              <w:t>(10)</w:t>
             </w:r>
           </w:fldSimple>
         </w:sdtContent>
       </w:sdt>
       <w:r>
-        <w:t xml:space="preserve"> for facilitating this.   It is anticipated that existing access control systems c</w:t>
+        <w:t xml:space="preserve"> </w:t>
+      </w:r>
+      <w:r>
+        <w:t>to facilitate</w:t>
+      </w:r>
+      <w:r>
+        <w:t xml:space="preserve"> </w:t>
+      </w:r>
+      <w:r>
+        <w:t>group management</w:t>
+      </w:r>
+      <w:r>
+        <w:t xml:space="preserve">.   It is anticipated that existing access control systems </w:t>
+      </w:r>
+      <w:r>
+        <w:t>w</w:t>
       </w:r>
       <w:r>
         <w:t>ould</w:t>
       </w:r>
       <w:r>
-        <w:t xml:space="preserve"> be modified to base their access control policies off of groups </w:t>
+        <w:t xml:space="preserve"> be </w:t>
+      </w:r>
+      <w:r>
+        <w:t>extended</w:t>
+      </w:r>
+      <w:r>
+        <w:t xml:space="preserve"> to base their access control policies off of groups </w:t>
       </w:r>
       <w:r>
         <w:t>managed by Grid</w:t>
@@ -1511,7 +1839,7 @@
               <w:rPr>
                 <w:noProof/>
               </w:rPr>
-              <w:t>(10)</w:t>
+              <w:t>(11)</w:t>
             </w:r>
           </w:fldSimple>
         </w:sdtContent>
@@ -1551,7 +1879,7 @@
               <w:rPr>
                 <w:noProof/>
               </w:rPr>
-              <w:t>(11)</w:t>
+              <w:t>(12)</w:t>
             </w:r>
           </w:fldSimple>
         </w:sdtContent>
@@ -1644,7 +1972,34 @@
         <w:t xml:space="preserve"> GAARDS i</w:t>
       </w:r>
       <w:r>
-        <w:t>s developed on top of the Globus Toolkit and extends the Grid Security Infrastructure (GSI) to provide enterprise services and administrative tools for: 1) grid user management, 2) identity federation, 3) trust management, 4) group/VO management 5) Access Control Policy management and enforcement, and 5) Integration between existing security domains and the grid security domain. GAARDS services can be used individually or grouped together to meet the authentication and authorization needs for Grids. Below is a list of some of the core services provided by</w:t>
+        <w:t xml:space="preserve">s developed on top of the Globus Toolkit and extends the </w:t>
+      </w:r>
+      <w:r>
+        <w:t>GSI</w:t>
+      </w:r>
+      <w:r>
+        <w:t xml:space="preserve"> to provide enterprise services and administrative tools for: 1) grid user management, 2) identity federation, 3) trust management, 4) group/VO management 5) Access Control Policy management and enforcement, and 5) Integration between existing security domains and the grid security domain. GAARDS services can be used individually or </w:t>
+      </w:r>
+      <w:r>
+        <w:t>in concert</w:t>
+      </w:r>
+      <w:r>
+        <w:t xml:space="preserve"> to meet the authentication and authorization needs </w:t>
+      </w:r>
+      <w:r>
+        <w:t>of</w:t>
+      </w:r>
+      <w:r>
+        <w:t xml:space="preserve"> </w:t>
+      </w:r>
+      <w:r>
+        <w:t>Grid</w:t>
+      </w:r>
+      <w:r>
+        <w:t>s</w:t>
+      </w:r>
+      <w:r>
+        <w:t>. Below is a list of some of the core services provided by</w:t>
       </w:r>
       <w:r>
         <w:t xml:space="preserve"> GAARDS:</w:t>
@@ -1676,7 +2031,7 @@
               <w:rPr>
                 <w:noProof/>
               </w:rPr>
-              <w:t>(7)</w:t>
+              <w:t>(8)</w:t>
             </w:r>
           </w:fldSimple>
         </w:sdtContent>
@@ -1708,13 +2063,40 @@
               <w:rPr>
                 <w:noProof/>
               </w:rPr>
-              <w:t>(8)</w:t>
+              <w:t>(9)</w:t>
             </w:r>
           </w:fldSimple>
         </w:sdtContent>
       </w:sdt>
       <w:r>
-        <w:t xml:space="preserve">- The Grid Trust Service (GTS) is a grid-wide mechanism for maintaining and provisioning a federated trust fabric consisting of trusted certificate authorities, such that grid services may make authentication decisions against the most up to date information. </w:t>
+        <w:t xml:space="preserve">- </w:t>
+      </w:r>
+      <w:r>
+        <w:t>GTS</w:t>
+      </w:r>
+      <w:r>
+        <w:t xml:space="preserve"> is a grid-wide mechanism for maintaining and provisioning a federated trust fabric consisting of trusted certificate authorities, </w:t>
+      </w:r>
+      <w:r>
+        <w:t>allowing Gr</w:t>
+      </w:r>
+      <w:r>
+        <w:t xml:space="preserve">id services </w:t>
+      </w:r>
+      <w:r>
+        <w:t xml:space="preserve">to make </w:t>
+      </w:r>
+      <w:r>
+        <w:t>authenticatio</w:t>
+      </w:r>
+      <w:r>
+        <w:t xml:space="preserve">n decisions against the most </w:t>
+      </w:r>
+      <w:r>
+        <w:t>recent</w:t>
+      </w:r>
+      <w:r>
+        <w:t xml:space="preserve"> information. </w:t>
       </w:r>
     </w:p>
     <w:p/>
@@ -1740,13 +2122,31 @@
               <w:rPr>
                 <w:noProof/>
               </w:rPr>
-              <w:t>(9)</w:t>
+              <w:t>(10)</w:t>
             </w:r>
           </w:fldSimple>
         </w:sdtContent>
       </w:sdt>
       <w:r>
-        <w:t xml:space="preserve">- Provides a group-based authorization solution for the Grid, wherein grid services and applications enforce authorization policy based on membership to groups defined and managed at the grid level. </w:t>
+        <w:t>- Provides a group-based auth</w:t>
+      </w:r>
+      <w:r>
+        <w:t>orization solution for the Grid.</w:t>
+      </w:r>
+      <w:r>
+        <w:t xml:space="preserve"> </w:t>
+      </w:r>
+      <w:r>
+        <w:t>G</w:t>
+      </w:r>
+      <w:r>
+        <w:t xml:space="preserve">rid services and applications enforce authorization policy based on membership to </w:t>
+      </w:r>
+      <w:r>
+        <w:t xml:space="preserve">grid-level </w:t>
+      </w:r>
+      <w:r>
+        <w:t xml:space="preserve">groups. </w:t>
       </w:r>
     </w:p>
     <w:p/>
@@ -1756,11 +2156,34 @@
           <w:b/>
           <w:bCs/>
         </w:rPr>
-        <w:lastRenderedPageBreak/>
         <w:t>Authentication Service</w:t>
       </w:r>
       <w:r>
-        <w:t xml:space="preserve"> - Provides a framework for issuing SAML assertions for existing credential providers such that they may easily integrated with Dorian and other grid credential providers. The authentication service also provides a uniform authentication interface in which applications can be built on. </w:t>
+        <w:t xml:space="preserve"> - Provides a framework for issuing SAML assertions for existing credential providers </w:t>
+      </w:r>
+      <w:r>
+        <w:t>so</w:t>
+      </w:r>
+      <w:r>
+        <w:t xml:space="preserve"> </w:t>
+      </w:r>
+      <w:r>
+        <w:t>they may easily integrate</w:t>
+      </w:r>
+      <w:r>
+        <w:t xml:space="preserve"> with Dorian and other grid credential providers. The authentication service also provides a uniform authentication interface </w:t>
+      </w:r>
+      <w:r>
+        <w:t xml:space="preserve">upon </w:t>
+      </w:r>
+      <w:r>
+        <w:t>which</w:t>
+      </w:r>
+      <w:r>
+        <w:t xml:space="preserve"> applications can be built</w:t>
+      </w:r>
+      <w:r>
+        <w:t xml:space="preserve">. </w:t>
       </w:r>
     </w:p>
     <w:p/>
@@ -1814,7 +2237,7 @@
             <w:rPr>
               <w:noProof/>
             </w:rPr>
-            <w:t>(10)</w:t>
+            <w:t>(11)</w:t>
           </w:r>
           <w:r>
             <w:rPr>
@@ -1826,7 +2249,13 @@
         </w:sdtContent>
       </w:sdt>
       <w:r>
-        <w:t xml:space="preserve"> - Provides a centralize approach to managing and enforcing access control policy authorization. </w:t>
+        <w:t xml:space="preserve"> - Provides a centralize</w:t>
+      </w:r>
+      <w:r>
+        <w:t>d</w:t>
+      </w:r>
+      <w:r>
+        <w:t xml:space="preserve"> approach to managing and enforcing access control policy authorization. </w:t>
       </w:r>
       <w:r>
         <w:t xml:space="preserve"> </w:t>
@@ -1909,31 +2338,121 @@
         <w:t>Dorian</w:t>
       </w:r>
       <w:r>
-        <w:t xml:space="preserve"> provides two methods for registering for a grid user account: 1) Register directly with Dorian</w:t>
-      </w:r>
-      <w:r>
-        <w:t>, or 2) b</w:t>
-      </w:r>
-      <w:r>
-        <w:t>y having an existing user account in another security domain. It is anticipated that most users will use</w:t>
+        <w:t xml:space="preserve"> provides two methods </w:t>
+      </w:r>
+      <w:r>
+        <w:t>to register</w:t>
+      </w:r>
+      <w:r>
+        <w:t xml:space="preserve"> for a grid user account: 1) r</w:t>
+      </w:r>
+      <w:r>
+        <w:t>egister directly with Dorian</w:t>
+      </w:r>
+      <w:r>
+        <w:t xml:space="preserve">, or 2) </w:t>
+      </w:r>
+      <w:r>
+        <w:t xml:space="preserve">register indirectly </w:t>
+      </w:r>
+      <w:r>
+        <w:t>via</w:t>
+      </w:r>
+      <w:r>
+        <w:t xml:space="preserve"> an existing user account in another security domain. </w:t>
+      </w:r>
+      <w:r>
+        <w:t>While</w:t>
+      </w:r>
+      <w:r>
+        <w:t xml:space="preserve"> </w:t>
+      </w:r>
+      <w:r>
+        <w:t xml:space="preserve">some </w:t>
+      </w:r>
+      <w:r>
+        <w:t xml:space="preserve">users unaffiliated with </w:t>
+      </w:r>
+      <w:r>
+        <w:t>an exi</w:t>
+      </w:r>
+      <w:r>
+        <w:t>sting credential provider will</w:t>
+      </w:r>
+      <w:r>
+        <w:t xml:space="preserve"> register directly with Dorian</w:t>
+      </w:r>
+      <w:r>
+        <w:t xml:space="preserve">, </w:t>
+      </w:r>
+      <w:r>
+        <w:t>i</w:t>
+      </w:r>
+      <w:r>
+        <w:t>t is anticipated that most users will use</w:t>
       </w:r>
       <w:r>
         <w:t xml:space="preserve"> their existing local</w:t>
       </w:r>
       <w:r>
-        <w:t xml:space="preserve"> credentials for obtaining grid credentials and only users that are un-affiliated with an exi</w:t>
-      </w:r>
-      <w:r>
-        <w:t>sting credential provider will</w:t>
-      </w:r>
-      <w:r>
-        <w:t xml:space="preserve"> register directly with Dorian. In order to use an existing user account to obtain grid credentials, the existing credential provider must be registered in Dorian as a Trusted Identity Provider. It is anticipated that the majority of grid user accounts will be provisioned based on existing accounts. The advantages to this approach are: 1) users can use their existing credentials to access the grid </w:t>
+        <w:t xml:space="preserve"> credentials </w:t>
+      </w:r>
+      <w:r>
+        <w:t>to obtain</w:t>
+      </w:r>
+      <w:r>
+        <w:t xml:space="preserve"> grid credentials</w:t>
+      </w:r>
+      <w:r>
+        <w:t>.</w:t>
+      </w:r>
+      <w:r>
+        <w:t xml:space="preserve"> In order to </w:t>
+      </w:r>
+      <w:r>
+        <w:t>obtain grid credentials via an</w:t>
+      </w:r>
+      <w:r>
+        <w:t xml:space="preserve"> existing user ac</w:t>
+      </w:r>
+      <w:r>
+        <w:t>count</w:t>
+      </w:r>
+      <w:r>
+        <w:t>, the credential provider must be registered in Dorian as a Trusted Identity Provider.</w:t>
+      </w:r>
+      <w:r>
+        <w:t xml:space="preserve"> The advantages of</w:t>
+      </w:r>
+      <w:r>
+        <w:t xml:space="preserve"> this approach are: 1) users can use their existing credentials to access the grid </w:t>
       </w:r>
       <w:r>
         <w:t xml:space="preserve">and </w:t>
       </w:r>
       <w:r>
-        <w:t>2) administrators only need to manage a single account for a given user. To obtain grid credentials, Dorian requires proof or a SAML assertion</w:t>
+        <w:t xml:space="preserve">2) administrators only need to manage a single account for a given user. </w:t>
+      </w:r>
+      <w:r>
+        <w:t xml:space="preserve">In order to </w:t>
+      </w:r>
+      <w:r>
+        <w:t xml:space="preserve">provision </w:t>
+      </w:r>
+      <w:r>
+        <w:t>grid credentials, Dorian requires proof</w:t>
+      </w:r>
+      <w:r>
+        <w:t xml:space="preserve"> that local authenticati</w:t>
+      </w:r>
+      <w:r>
+        <w:t xml:space="preserve">on succeeded, typically in the form of </w:t>
+      </w:r>
+      <w:r>
+        <w:t xml:space="preserve">a </w:t>
+      </w:r>
+      <w:r>
+        <w:t>SAML assertion</w:t>
       </w:r>
       <w:r>
         <w:t xml:space="preserve"> </w:t>
@@ -1949,17 +2468,74 @@
               <w:rPr>
                 <w:noProof/>
               </w:rPr>
-              <w:t>(12)</w:t>
+              <w:t>(13)</w:t>
             </w:r>
           </w:fldSimple>
         </w:sdtContent>
       </w:sdt>
       <w:r>
-        <w:t xml:space="preserve"> that proves that the user locally authenticated. The GAARDS Authentication service provides a framework for issuing SAML assertions for existing credential providers such that they may be used to obtain grid credentials from Dorian. The authentication service also provides a uniform authentication interface in which applications can be built on. Figure 1 illustrates </w:t>
+        <w:t xml:space="preserve">. The GAARDS Authentication service provides a framework for existing credential providers </w:t>
+      </w:r>
+      <w:r>
+        <w:t xml:space="preserve">to issue SAML assertions </w:t>
+      </w:r>
+      <w:r>
+        <w:t>to Dorian</w:t>
+      </w:r>
+      <w:r>
+        <w:t xml:space="preserve">. The authentication service also provides a uniform authentication interface </w:t>
+      </w:r>
+      <w:r>
+        <w:t xml:space="preserve">upon which </w:t>
+      </w:r>
+      <w:r>
+        <w:t>applications can be built</w:t>
+      </w:r>
+      <w:r>
+        <w:t>.</w:t>
+      </w:r>
+      <w:r>
+        <w:t xml:space="preserve"> Figure 1 illustrates the process</w:t>
+      </w:r>
+      <w:r>
+        <w:t xml:space="preserve"> </w:t>
+      </w:r>
+      <w:r>
+        <w:t xml:space="preserve">to </w:t>
+      </w:r>
+      <w:r>
+        <w:t>obtain grid credentials.</w:t>
+      </w:r>
+      <w:r>
+        <w:t xml:space="preserve"> </w:t>
+      </w:r>
+      <w:r>
+        <w:t>T</w:t>
+      </w:r>
+      <w:r>
+        <w:t xml:space="preserve">he user/application first authenticates with their local credential provider via the authentication service and obtains a SAML </w:t>
       </w:r>
       <w:r>
         <w:lastRenderedPageBreak/>
-        <w:t>the process for obtaining grid credentials, the user/application first authenticates with their local credential provider via the authentication service and obtains a SAML assertion as proof they authenticated. They then use the SAML assertion provided by the authentication service to obtain grid credentials from Dorian. Assuming the local credential provider is registered with Dorian as a trusted identity provider and that the user’s account is in good standing, Dorian will issue grid credentials to the user. It should be noted that the use of the authentication service is not required; an alternative mechanism for obtaining the SAML assertion required by Dorian can be used. If as user is registered directly with Dorian and not through an existing credential provider, they may contact Dorian directly for obtaining grid credentials.</w:t>
+        <w:t xml:space="preserve">assertion as proof </w:t>
+      </w:r>
+      <w:r>
+        <w:t>of successful authentication</w:t>
+      </w:r>
+      <w:r>
+        <w:t>. They then use the SAML assertion to obtain grid credentials from Dorian. Assuming the local credential provider is registered with Dorian as a trusted identity provider and that the user’s account is in good standing, Dorian will issue grid credentials to the user. It should be noted that the use of the authentication service is not required; an alternative mechanism for obtaining the SAML assertion requi</w:t>
+      </w:r>
+      <w:r>
+        <w:t>red by Dorian can be used. If a</w:t>
+      </w:r>
+      <w:r>
+        <w:t xml:space="preserve"> user is registered directly with Dorian and not through an existing credential provider, they may contact Dorian directly </w:t>
+      </w:r>
+      <w:r>
+        <w:t>to obtain</w:t>
+      </w:r>
+      <w:r>
+        <w:t xml:space="preserve"> grid credentials.</w:t>
       </w:r>
     </w:p>
     <w:p>
@@ -1976,7 +2552,119 @@
           <w:sz w:val="20"/>
           <w:szCs w:val="20"/>
         </w:rPr>
-        <w:t xml:space="preserve">Once a user has obtained grid credentials from Dorian they may invoke secure services. Upon receiving grid credentials from a user, a secure service authenticates the user to ensure that the user has presented valid grid credentials. Part of the grid authentication process is verifying that grid credentials presented were issued by a trusted grid credential provider (i.e Dorian, other certificate authorities). The </w:t>
+        <w:t xml:space="preserve">After </w:t>
+      </w:r>
+      <w:r>
+        <w:rPr>
+          <w:sz w:val="20"/>
+          <w:szCs w:val="20"/>
+        </w:rPr>
+        <w:t>a user has obtained g</w:t>
+      </w:r>
+      <w:r>
+        <w:rPr>
+          <w:sz w:val="20"/>
+          <w:szCs w:val="20"/>
+        </w:rPr>
+        <w:t>rid credentials from Dorian he/she</w:t>
+      </w:r>
+      <w:r>
+        <w:rPr>
+          <w:sz w:val="20"/>
+          <w:szCs w:val="20"/>
+        </w:rPr>
+        <w:t xml:space="preserve"> may invoke secure services. </w:t>
+      </w:r>
+      <w:r>
+        <w:rPr>
+          <w:sz w:val="20"/>
+          <w:szCs w:val="20"/>
+        </w:rPr>
+        <w:t xml:space="preserve">The user presents his credentials to a secure service. Then the service </w:t>
+      </w:r>
+      <w:r>
+        <w:rPr>
+          <w:sz w:val="20"/>
+          <w:szCs w:val="20"/>
+        </w:rPr>
+        <w:t xml:space="preserve">authenticates the user to </w:t>
+      </w:r>
+      <w:r>
+        <w:rPr>
+          <w:sz w:val="20"/>
+          <w:szCs w:val="20"/>
+        </w:rPr>
+        <w:t>validate the credentials.</w:t>
+      </w:r>
+      <w:r>
+        <w:rPr>
+          <w:sz w:val="20"/>
+          <w:szCs w:val="20"/>
+        </w:rPr>
+        <w:t xml:space="preserve"> Part of the </w:t>
+      </w:r>
+      <w:r>
+        <w:rPr>
+          <w:sz w:val="20"/>
+          <w:szCs w:val="20"/>
+        </w:rPr>
+        <w:t xml:space="preserve">verification process is checking that the supplied </w:t>
+      </w:r>
+      <w:r>
+        <w:rPr>
+          <w:sz w:val="20"/>
+          <w:szCs w:val="20"/>
+        </w:rPr>
+        <w:t xml:space="preserve">grid credentials </w:t>
+      </w:r>
+      <w:r>
+        <w:rPr>
+          <w:sz w:val="20"/>
+          <w:szCs w:val="20"/>
+        </w:rPr>
+        <w:t xml:space="preserve">were </w:t>
+      </w:r>
+      <w:r>
+        <w:rPr>
+          <w:sz w:val="20"/>
+          <w:szCs w:val="20"/>
+        </w:rPr>
+        <w:t xml:space="preserve">issued by a trusted grid </w:t>
+      </w:r>
+      <w:r>
+        <w:rPr>
+          <w:sz w:val="20"/>
+          <w:szCs w:val="20"/>
+        </w:rPr>
+        <w:t>credential provider (i.e</w:t>
+      </w:r>
+      <w:r>
+        <w:rPr>
+          <w:sz w:val="20"/>
+          <w:szCs w:val="20"/>
+        </w:rPr>
+        <w:t>.</w:t>
+      </w:r>
+      <w:r>
+        <w:rPr>
+          <w:sz w:val="20"/>
+          <w:szCs w:val="20"/>
+        </w:rPr>
+        <w:t>,</w:t>
+      </w:r>
+      <w:r>
+        <w:rPr>
+          <w:sz w:val="20"/>
+          <w:szCs w:val="20"/>
+        </w:rPr>
+        <w:t xml:space="preserve"> Dorian or</w:t>
+      </w:r>
+      <w:r>
+        <w:rPr>
+          <w:sz w:val="20"/>
+          <w:szCs w:val="20"/>
+        </w:rPr>
+        <w:t xml:space="preserve"> other certificate authorities). The </w:t>
       </w:r>
       <w:r>
         <w:rPr>
@@ -1990,7 +2678,21 @@
           <w:sz w:val="20"/>
           <w:szCs w:val="20"/>
         </w:rPr>
-        <w:t xml:space="preserve"> maintains a federated trust fabric of all the trusted digital signers in the grid. Credential providers such as Dorian and grid certificate authorities are registered as trusted digital signers and regularly publish new information to the GTS. Grid services authenticate grid</w:t>
+        <w:t xml:space="preserve"> maintains a federated trust fabric of all the trusted digital signers in the grid. Credential providers such as Dorian and </w:t>
+      </w:r>
+      <w:r>
+        <w:rPr>
+          <w:sz w:val="20"/>
+          <w:szCs w:val="20"/>
+        </w:rPr>
+        <w:t xml:space="preserve">other </w:t>
+      </w:r>
+      <w:r>
+        <w:rPr>
+          <w:sz w:val="20"/>
+          <w:szCs w:val="20"/>
+        </w:rPr>
+        <w:t>grid certificate authorities are registered as trusted digital signers and regularly publish new information to the GTS. Grid services authenticate grid</w:t>
       </w:r>
       <w:r>
         <w:rPr>
@@ -2042,14 +2744,98 @@
           <w:sz w:val="20"/>
           <w:szCs w:val="20"/>
         </w:rPr>
-        <w:t xml:space="preserve"> authorized to perform what he/she requests</w:t>
-      </w:r>
-      <w:r>
-        <w:rPr>
-          <w:sz w:val="20"/>
-          <w:szCs w:val="20"/>
-        </w:rPr>
-        <w:t>. Grid services have many different options available to them for performing authorization. The GAARDS infrastructure provides two approaches which can each be used independently or can be used together. It is important to note any other authorization approach can be used in conjunction with the GAARDS authentic</w:t>
+        <w:t xml:space="preserve"> authorized to </w:t>
+      </w:r>
+      <w:r>
+        <w:rPr>
+          <w:sz w:val="20"/>
+          <w:szCs w:val="20"/>
+        </w:rPr>
+        <w:t xml:space="preserve">call </w:t>
+      </w:r>
+      <w:r>
+        <w:rPr>
+          <w:sz w:val="20"/>
+          <w:szCs w:val="20"/>
+        </w:rPr>
+        <w:t>the desired</w:t>
+      </w:r>
+      <w:r>
+        <w:rPr>
+          <w:sz w:val="20"/>
+          <w:szCs w:val="20"/>
+        </w:rPr>
+        <w:t xml:space="preserve"> operation</w:t>
+      </w:r>
+      <w:r>
+        <w:rPr>
+          <w:sz w:val="20"/>
+          <w:szCs w:val="20"/>
+        </w:rPr>
+        <w:t xml:space="preserve">. Grid services have many different options available to them for performing authorization. The GAARDS infrastructure provides two approaches </w:t>
+      </w:r>
+      <w:r>
+        <w:rPr>
+          <w:sz w:val="20"/>
+          <w:szCs w:val="20"/>
+        </w:rPr>
+        <w:t xml:space="preserve">that </w:t>
+      </w:r>
+      <w:r>
+        <w:rPr>
+          <w:sz w:val="20"/>
+          <w:szCs w:val="20"/>
+        </w:rPr>
+        <w:t xml:space="preserve">can </w:t>
+      </w:r>
+      <w:r>
+        <w:rPr>
+          <w:sz w:val="20"/>
+          <w:szCs w:val="20"/>
+        </w:rPr>
+        <w:t>either be used independently or together</w:t>
+      </w:r>
+      <w:r>
+        <w:rPr>
+          <w:sz w:val="20"/>
+          <w:szCs w:val="20"/>
+        </w:rPr>
+        <w:t>. It is important to note</w:t>
+      </w:r>
+      <w:r>
+        <w:rPr>
+          <w:sz w:val="20"/>
+          <w:szCs w:val="20"/>
+        </w:rPr>
+        <w:t xml:space="preserve"> that, in addition to these t</w:t>
+      </w:r>
+      <w:r>
+        <w:rPr>
+          <w:sz w:val="20"/>
+          <w:szCs w:val="20"/>
+        </w:rPr>
+        <w:t>wo approaches,</w:t>
+      </w:r>
+      <w:r>
+        <w:rPr>
+          <w:sz w:val="20"/>
+          <w:szCs w:val="20"/>
+        </w:rPr>
+        <w:t xml:space="preserve"> any other authorization approach </w:t>
+      </w:r>
+      <w:r>
+        <w:rPr>
+          <w:sz w:val="20"/>
+          <w:szCs w:val="20"/>
+        </w:rPr>
+        <w:t xml:space="preserve">(i.e., user-developed authorization) </w:t>
+      </w:r>
+      <w:r>
+        <w:rPr>
+          <w:sz w:val="20"/>
+          <w:szCs w:val="20"/>
+        </w:rPr>
+        <w:t>can be used in conjunction with the GAARDS authentic</w:t>
       </w:r>
       <w:r>
         <w:rPr>
@@ -2063,6 +2849,13 @@
           <w:sz w:val="20"/>
           <w:szCs w:val="20"/>
         </w:rPr>
+        <w:t xml:space="preserve">The first approach is group-based authorization provided by </w:t>
+      </w:r>
+      <w:r>
+        <w:rPr>
+          <w:sz w:val="20"/>
+          <w:szCs w:val="20"/>
+        </w:rPr>
         <w:t>Grid Grouper</w:t>
       </w:r>
       <w:r>
@@ -2070,28 +2863,56 @@
           <w:sz w:val="20"/>
           <w:szCs w:val="20"/>
         </w:rPr>
-        <w:t xml:space="preserve"> service provides a group-based authorizat</w:t>
-      </w:r>
-      <w:r>
-        <w:rPr>
-          <w:sz w:val="20"/>
-          <w:szCs w:val="20"/>
-        </w:rPr>
-        <w:t>ion solution for the Grid. G</w:t>
-      </w:r>
-      <w:r>
-        <w:rPr>
-          <w:sz w:val="20"/>
-          <w:szCs w:val="20"/>
-        </w:rPr>
-        <w:t xml:space="preserve">rid services and applications enforce authorization policy based on membership to groups defined and managed at the grid level. Grid services can use Grid Grouper directly to enforce their internal access control policies. Assuming the authorization policy is based on membership to groups provisioned by Grid Grouper; services can determine whether a caller is authorized by simply asking grid grouper whether the caller is in a given group. </w:t>
-      </w:r>
-      <w:r>
-        <w:rPr>
-          <w:sz w:val="20"/>
-          <w:szCs w:val="20"/>
-        </w:rPr>
-        <w:t>Access control policies can be based on membership to groups in Grid Grouper.</w:t>
+        <w:t xml:space="preserve">. </w:t>
+      </w:r>
+      <w:r>
+        <w:rPr>
+          <w:sz w:val="20"/>
+          <w:szCs w:val="20"/>
+        </w:rPr>
+        <w:t>In this approach, G</w:t>
+      </w:r>
+      <w:r>
+        <w:rPr>
+          <w:sz w:val="20"/>
+          <w:szCs w:val="20"/>
+        </w:rPr>
+        <w:t xml:space="preserve">rid services and applications enforce authorization policy based on membership to </w:t>
+      </w:r>
+      <w:r>
+        <w:rPr>
+          <w:sz w:val="20"/>
+          <w:szCs w:val="20"/>
+        </w:rPr>
+        <w:t>grid</w:t>
+      </w:r>
+      <w:r>
+        <w:rPr>
+          <w:sz w:val="20"/>
+          <w:szCs w:val="20"/>
+        </w:rPr>
+        <w:t xml:space="preserve">-level </w:t>
+      </w:r>
+      <w:r>
+        <w:rPr>
+          <w:sz w:val="20"/>
+          <w:szCs w:val="20"/>
+        </w:rPr>
+        <w:t xml:space="preserve">groups. </w:t>
+      </w:r>
+      <w:r>
+        <w:rPr>
+          <w:sz w:val="20"/>
+          <w:szCs w:val="20"/>
+        </w:rPr>
+        <w:t xml:space="preserve">Assuming the groups are provisioned by Grid Grouper, </w:t>
+      </w:r>
+      <w:r>
+        <w:rPr>
+          <w:sz w:val="20"/>
+          <w:szCs w:val="20"/>
+        </w:rPr>
+        <w:t>services can determine whether a caller is authorized by simply asking grid grouper whether the caller is in a given group.</w:t>
       </w:r>
       <w:r>
         <w:rPr>
@@ -2105,21 +2926,70 @@
           <w:sz w:val="20"/>
           <w:szCs w:val="20"/>
         </w:rPr>
-        <w:t xml:space="preserve"> For example, </w:t>
-      </w:r>
-      <w:r>
-        <w:rPr>
-          <w:sz w:val="20"/>
-          <w:szCs w:val="20"/>
-        </w:rPr>
-        <w:t xml:space="preserve">Grid services that use </w:t>
-      </w:r>
-      <w:r>
-        <w:rPr>
-          <w:sz w:val="20"/>
-          <w:szCs w:val="20"/>
-        </w:rPr>
-        <w:t xml:space="preserve">the Common Security Module </w:t>
+        <w:t xml:space="preserve">The second approach is user-resource-operation authorization provided by the Common Security Module (CSM). In this approach, </w:t>
+      </w:r>
+      <w:r>
+        <w:rPr>
+          <w:sz w:val="20"/>
+          <w:szCs w:val="20"/>
+        </w:rPr>
+        <w:t>Grid services ask CSM w</w:t>
+      </w:r>
+      <w:r>
+        <w:rPr>
+          <w:sz w:val="20"/>
+          <w:szCs w:val="20"/>
+        </w:rPr>
+        <w:t>hether</w:t>
+      </w:r>
+      <w:r>
+        <w:rPr>
+          <w:sz w:val="20"/>
+          <w:szCs w:val="20"/>
+        </w:rPr>
+        <w:t xml:space="preserve"> a user can p</w:t>
+      </w:r>
+      <w:r>
+        <w:rPr>
+          <w:sz w:val="20"/>
+          <w:szCs w:val="20"/>
+        </w:rPr>
+        <w:t>erf</w:t>
+      </w:r>
+      <w:r>
+        <w:rPr>
+          <w:sz w:val="20"/>
+          <w:szCs w:val="20"/>
+        </w:rPr>
+        <w:t>orm a given operation on a specified</w:t>
+      </w:r>
+      <w:r>
+        <w:rPr>
+          <w:sz w:val="20"/>
+          <w:szCs w:val="20"/>
+        </w:rPr>
+        <w:t xml:space="preserve"> resource</w:t>
+      </w:r>
+      <w:r>
+        <w:rPr>
+          <w:sz w:val="20"/>
+          <w:szCs w:val="20"/>
+        </w:rPr>
+        <w:t>. Based on the access control policy maintained in CSM, CSM decides whether or not a user is authorized. In Figure 1, the grid services defer the authorization</w:t>
+      </w:r>
+      <w:r>
+        <w:rPr>
+          <w:sz w:val="20"/>
+          <w:szCs w:val="20"/>
+        </w:rPr>
+        <w:t xml:space="preserve"> to CSM. CSM enforces its group-</w:t>
+      </w:r>
+      <w:r>
+        <w:rPr>
+          <w:sz w:val="20"/>
+          <w:szCs w:val="20"/>
+        </w:rPr>
+        <w:t xml:space="preserve">based access control policy by </w:t>
       </w:r>
       <w:r>
         <w:rPr>
@@ -2127,21 +2997,7 @@
           <w:szCs w:val="20"/>
         </w:rPr>
         <w:lastRenderedPageBreak/>
-        <w:t>(CSM)</w:t>
-      </w:r>
-      <w:r>
-        <w:rPr>
-          <w:sz w:val="20"/>
-          <w:szCs w:val="20"/>
-        </w:rPr>
-        <w:t xml:space="preserve"> </w:t>
-      </w:r>
-      <w:r>
-        <w:rPr>
-          <w:sz w:val="20"/>
-          <w:szCs w:val="20"/>
-        </w:rPr>
-        <w:t>for authorization simply ask CSM with a user can perform a given action. Based on the access control policy maintained in CSM, CSM decides whether or not a user is authorized. In Figure 1, the grid services defer the authorization to CSM. CSM enforces its group based access control policy by asking Grid Grouper whether the caller is a member of the groups specified in the policy.</w:t>
+        <w:t>asking Grid Grouper whether the caller is a member of the groups specified in the policy.</w:t>
       </w:r>
     </w:p>
     <w:p>
@@ -2183,7 +3039,7 @@
               <w:rPr>
                 <w:noProof/>
               </w:rPr>
-              <w:t>(7)</w:t>
+              <w:t>(8)</w:t>
             </w:r>
           </w:fldSimple>
         </w:sdtContent>
@@ -2201,16 +3057,25 @@
         <w:t xml:space="preserve"> hides the complexities of creating and managing grid cr</w:t>
       </w:r>
       <w:r>
-        <w:t>edentials from the users and</w:t>
+        <w:t>edentials from u</w:t>
+      </w:r>
+      <w:r>
+        <w:t>sers and</w:t>
       </w:r>
       <w:r>
         <w:t xml:space="preserve"> 2)</w:t>
       </w:r>
       <w:r>
-        <w:t xml:space="preserve"> provides a mechanism for users to authenticate using their institution’s authentication mechanism, assuming a trust agreement is in place between Dorian and the institution. </w:t>
-      </w:r>
-      <w:r>
-        <w:t xml:space="preserve">  </w:t>
+        <w:t xml:space="preserve"> provides a mechanism for users to authenticate using their institution’s authentication mechanism</w:t>
+      </w:r>
+      <w:r>
+        <w:t>.</w:t>
+      </w:r>
+      <w:r>
+        <w:t xml:space="preserve"> </w:t>
+      </w:r>
+      <w:r>
+        <w:t xml:space="preserve"> </w:t>
       </w:r>
       <w:r>
         <w:t>Dorian implements</w:t>
@@ -2339,7 +3204,22 @@
         <w:t xml:space="preserve"> </w:t>
       </w:r>
       <w:r>
-        <w:t xml:space="preserve">illustrates an example usage scenario for Dorian. To obtain grid credentials or a proxy certificate, users authenticate with their institution using the institution’s conventional mechanism. Upon successfully authenticating the user, the local institution issues a digitally signed SAML assertion, vouching that the user has authenticated. The user then sends this SAML assertion to Dorian in exchange for grid credentials. Dorian will only issue grid credentials to users that supply a SAML assertion </w:t>
+        <w:t xml:space="preserve">illustrates an example usage scenario for Dorian. To obtain grid credentials or a proxy certificate, users authenticate with their institution using the institution’s conventional mechanism. </w:t>
+      </w:r>
+      <w:r>
+        <w:t>After</w:t>
+      </w:r>
+      <w:r>
+        <w:t xml:space="preserve"> successfully authenticating the user, the local institution issues a digitally signed SAML assertion, vouching that the user has authenticated. The user then sends this SAML assertion to Dorian in exchange for grid credentials. Dorian will only issue grid credentials </w:t>
+      </w:r>
+      <w:r>
+        <w:t>if the</w:t>
+      </w:r>
+      <w:r>
+        <w:t xml:space="preserve"> SAML assertion </w:t>
+      </w:r>
+      <w:r>
+        <w:t xml:space="preserve">is </w:t>
       </w:r>
       <w:r>
         <w:t>signed by</w:t>
@@ -2389,23 +3269,77 @@
         <w:t xml:space="preserve">grid service that requires grid </w:t>
       </w:r>
       <w:r>
-        <w:t>credentials;</w:t>
-      </w:r>
-      <w:r>
-        <w:t xml:space="preserve"> they first supply the </w:t>
+        <w:t>credentials.</w:t>
+      </w:r>
+      <w:r>
+        <w:t xml:space="preserve"> </w:t>
+      </w:r>
+      <w:r>
+        <w:t>S</w:t>
+      </w:r>
+      <w:r>
+        <w:t xml:space="preserve">he supplies </w:t>
+      </w:r>
+      <w:r>
+        <w:t xml:space="preserve">the application with </w:t>
+      </w:r>
+      <w:r>
+        <w:t>her</w:t>
+      </w:r>
+      <w:r>
+        <w:t xml:space="preserve"> username and password. The application client authenticates the</w:t>
+      </w:r>
+      <w:r>
+        <w:t xml:space="preserve"> </w:t>
+      </w:r>
+      <w:r>
+        <w:t xml:space="preserve">user with the Georgetown </w:t>
+      </w:r>
+      <w:r>
+        <w:t>Authentication Service, receiving</w:t>
+      </w:r>
+      <w:r>
+        <w:t xml:space="preserve"> a signed SAML assertion which it subsequently passes to Dorian in exchange for grid credentials. These credential</w:t>
+      </w:r>
+      <w:r>
+        <w:t>s can then be used to invoke</w:t>
+      </w:r>
+      <w:r>
+        <w:t xml:space="preserve"> grid services. </w:t>
+      </w:r>
+      <w:r>
+        <w:t xml:space="preserve">  </w:t>
+      </w:r>
+      <w:r>
+        <w:t xml:space="preserve">To facilitate smaller groups or institutions without an existing </w:t>
       </w:r>
       <w:r>
         <w:lastRenderedPageBreak/>
-        <w:t xml:space="preserve">application with their username and password. The application client authenticates the Georgetown user with the Georgetown Authentication Service, receives a signed SAML assertion which it subsequently passes to Dorian in exchange for grid credentials. These credentials can then be used to invoke the grid services. </w:t>
-      </w:r>
-      <w:r>
-        <w:t xml:space="preserve">  </w:t>
-      </w:r>
-      <w:r>
-        <w:t>To facilitate smaller groups or institutions without an existing IdP, Dorian also has its own internal IdP. This allows users to authenticate to Dorian directly, thereby en</w:t>
-      </w:r>
-      <w:r>
-        <w:t xml:space="preserve">abling them to leverage Dorian to obtain credentials which will allow them to access the grid, this is also illustrated in </w:t>
+        <w:t>identity provider (</w:t>
+      </w:r>
+      <w:r>
+        <w:t>IdP</w:t>
+      </w:r>
+      <w:r>
+        <w:t>)</w:t>
+      </w:r>
+      <w:r>
+        <w:t>, Dorian also has its own internal IdP. This allows users to authenticate to Dorian directly</w:t>
+      </w:r>
+      <w:r>
+        <w:t xml:space="preserve">. </w:t>
+      </w:r>
+      <w:r>
+        <w:t>T</w:t>
+      </w:r>
+      <w:r>
+        <w:t xml:space="preserve">his </w:t>
+      </w:r>
+      <w:r>
+        <w:t xml:space="preserve">scenario </w:t>
+      </w:r>
+      <w:r>
+        <w:t xml:space="preserve">is also illustrated in </w:t>
       </w:r>
       <w:r>
         <w:fldChar w:fldCharType="begin"/>
@@ -2472,7 +3406,31 @@
         <w:t>the number of certificate authorities and the number of user identities can grow to be very large. Moreover</w:t>
       </w:r>
       <w:r>
-        <w:t xml:space="preserve">, in a dynamic multi-institutional environment, the status of identities may be updated frequently. Identities and credentials can be revoked, suspended, reinstated, or new identities can be created. In addition, the list of trusted authorities may change. In such settings, certificate authorities will frequently publish Certificate Revocation Lists (CRL), which specify “black listed” certificates that the authority once issued but no longer accredits. For the security and integrity of the Grid, it is critical to be able to perform authentication and validate a given identity against the most up-to-date information about the list of trusted certificate authorities and their corresponding CRLs. </w:t>
+        <w:t>, in a dynamic multi-institutional environment, the status of identities may be updated frequently. Identities and credentials can be revoked, suspended, reinstated, or new identities can be created. In addition, the list of trusted authorities may change. In such settings, certificate authorities will frequently publish Certificate Revocation Li</w:t>
+      </w:r>
+      <w:r>
+        <w:t>sts (CRL), which specify “black</w:t>
+      </w:r>
+      <w:r>
+        <w:t xml:space="preserve">listed” certificates that the authority once issued but no longer accredits. For the security and integrity of the Grid, it is critical </w:t>
+      </w:r>
+      <w:r>
+        <w:t xml:space="preserve">to </w:t>
+      </w:r>
+      <w:r>
+        <w:t xml:space="preserve">both </w:t>
+      </w:r>
+      <w:r>
+        <w:t xml:space="preserve">authenticate and validate a given credential </w:t>
+      </w:r>
+      <w:r>
+        <w:t xml:space="preserve">against </w:t>
+      </w:r>
+      <w:r>
+        <w:t xml:space="preserve">an accurate </w:t>
+      </w:r>
+      <w:r>
+        <w:t xml:space="preserve">list of trusted certificate authorities and their corresponding CRLs. </w:t>
       </w:r>
       <w:r>
         <w:t xml:space="preserve"> </w:t>
@@ -2494,7 +3452,7 @@
               <w:rPr>
                 <w:noProof/>
               </w:rPr>
-              <w:t>(8)</w:t>
+              <w:t>(9)</w:t>
             </w:r>
           </w:fldSimple>
         </w:sdtContent>
@@ -2503,7 +3461,13 @@
         <w:t xml:space="preserve"> is a </w:t>
       </w:r>
       <w:r>
-        <w:t xml:space="preserve">federated infrastructure enabling the provisioning and management of a grid trust fabric. The salient features of the GTS can be summarized as follows: </w:t>
+        <w:t xml:space="preserve">federated infrastructure enabling the provisioning and management of a grid trust fabric. The salient features of GTS </w:t>
+      </w:r>
+      <w:r>
+        <w:t xml:space="preserve">are as </w:t>
+      </w:r>
+      <w:r>
+        <w:t xml:space="preserve">follows: </w:t>
       </w:r>
     </w:p>
     <w:p>
@@ -2515,7 +3479,10 @@
         <w:spacing w:before="100" w:beforeAutospacing="1" w:after="100" w:afterAutospacing="1"/>
       </w:pPr>
       <w:r>
-        <w:t xml:space="preserve">It provides a complete Grid enabled federated solution for registering and managing certificate authority certificates and CRLs, facilitating the enforcement of the most recent trust agreements. </w:t>
+        <w:t>A complete Grid-</w:t>
+      </w:r>
+      <w:r>
+        <w:t xml:space="preserve">enabled federated solution for registering and managing certificate authority certificates and CRLs, facilitating the enforcement of the most recent trust agreements. </w:t>
       </w:r>
     </w:p>
     <w:p>
@@ -2527,7 +3494,10 @@
         <w:spacing w:before="100" w:beforeAutospacing="1" w:after="100" w:afterAutospacing="1"/>
       </w:pPr>
       <w:r>
-        <w:t xml:space="preserve">It allows the definition and management of </w:t>
+        <w:t>D</w:t>
+      </w:r>
+      <w:r>
+        <w:t xml:space="preserve">efinition and management of </w:t>
       </w:r>
       <w:r>
         <w:t>levels of assurance</w:t>
@@ -2551,7 +3521,16 @@
         <w:spacing w:before="100" w:beforeAutospacing="1" w:after="100" w:afterAutospacing="1"/>
       </w:pPr>
       <w:r>
-        <w:t xml:space="preserve">The federated nature of the GTS, coupled with its ability to create and manage arbitrary arrangements of authorities into trust levels, allows it to facilitate the curation of numerous independent trust overlays across the same physical Grid. </w:t>
+        <w:t>Due to the federated nature of GTS and</w:t>
+      </w:r>
+      <w:r>
+        <w:t xml:space="preserve"> its ability to create and manage arbitrary arrangements of authorities into trust levels, </w:t>
+      </w:r>
+      <w:r>
+        <w:t xml:space="preserve">it facilitates </w:t>
+      </w:r>
+      <w:r>
+        <w:t xml:space="preserve">the curation of numerous independent trust overlays across the same physical Grid. </w:t>
       </w:r>
     </w:p>
     <w:p>
@@ -2563,11 +3542,10 @@
         <w:spacing w:before="100" w:beforeAutospacing="1" w:after="100" w:afterAutospacing="1"/>
       </w:pPr>
       <w:r>
-        <w:t xml:space="preserve">The GTS can also perform validation for a client, allowing a client to submit a certificate and trust requirements in exchange for a validation </w:t>
-      </w:r>
-      <w:r>
-        <w:lastRenderedPageBreak/>
-        <w:t xml:space="preserve">decision, which allows for </w:t>
+        <w:t xml:space="preserve">Client validation, </w:t>
+      </w:r>
+      <w:r>
+        <w:t xml:space="preserve">allowing a client to submit a certificate and trust requirements in exchange for a validation decision, which allows for </w:t>
       </w:r>
       <w:r>
         <w:t>centralized</w:t>
@@ -2670,7 +3648,7 @@
               <w:sz w:val="20"/>
               <w:szCs w:val="20"/>
             </w:rPr>
-            <w:t>(9)</w:t>
+            <w:t>(10)</w:t>
           </w:r>
           <w:r>
             <w:rPr>
@@ -2686,7 +3664,35 @@
           <w:sz w:val="20"/>
           <w:szCs w:val="20"/>
         </w:rPr>
-        <w:t xml:space="preserve"> is a group/virtual organization management solution for the grid, providing a group based authorization solution for the grid, where grid services and applications enforce authorization policy based on membership to groups defined and managed at the grid level. Grid Grouper</w:t>
+        <w:t xml:space="preserve"> is a group/virtual organization management solution for the grid</w:t>
+      </w:r>
+      <w:r>
+        <w:rPr>
+          <w:sz w:val="20"/>
+          <w:szCs w:val="20"/>
+        </w:rPr>
+        <w:t xml:space="preserve"> supporting group-</w:t>
+      </w:r>
+      <w:r>
+        <w:rPr>
+          <w:sz w:val="20"/>
+          <w:szCs w:val="20"/>
+        </w:rPr>
+        <w:t>based authorization</w:t>
+      </w:r>
+      <w:r>
+        <w:rPr>
+          <w:sz w:val="20"/>
+          <w:szCs w:val="20"/>
+        </w:rPr>
+        <w:t xml:space="preserve">. Grid </w:t>
+      </w:r>
+      <w:r>
+        <w:rPr>
+          <w:sz w:val="20"/>
+          <w:szCs w:val="20"/>
+        </w:rPr>
+        <w:t>services and applications enforce authorization policy based on membership to groups defined and managed at the grid level. Grid Grouper</w:t>
       </w:r>
       <w:r>
         <w:rPr>
@@ -2739,7 +3745,7 @@
               <w:sz w:val="20"/>
               <w:szCs w:val="20"/>
             </w:rPr>
-            <w:t>(13)</w:t>
+            <w:t>(14)</w:t>
           </w:r>
           <w:r>
             <w:rPr>
@@ -2815,7 +3821,7 @@
               <w:sz w:val="20"/>
               <w:szCs w:val="20"/>
             </w:rPr>
-            <w:t>(14)</w:t>
+            <w:t>(15)</w:t>
           </w:r>
           <w:r>
             <w:rPr>
@@ -2831,7 +3837,141 @@
           <w:sz w:val="20"/>
           <w:szCs w:val="20"/>
         </w:rPr>
-        <w:t xml:space="preserve"> initiative focused on providing tools for group management. Grouper is a java object model which currently supports: basic group management by distributed authorities; subgroups; composite groups (whose membership is determined by the union, intersection, or relative complement of two other groups); custom group types and custom attributes; trace back of indirect membership; delegation. Applications interact with Grouper by embedding the Grouper’s java object model within applications. Grouper does not provide a service interface for accessing groups. Grid Grouper is a grid enabled version of Grouper, providing a web service interface to the Grouper object model. Grid Grouper make groups managed by Grouper available and manageable to applications and other services in the grid. Grid Grouper provides an almost identical object model to the Grouper object model on the grid client side. Applications and services can use the Grid Grouper object model much like they would use the Grouper object model to access and manage groups as well as enforce authorization policy based on membership to groups. </w:t>
+        <w:t xml:space="preserve"> initiative focused on providing tools for group management. Grouper is a java object model which currently supports: basic group management by </w:t>
+      </w:r>
+      <w:r>
+        <w:rPr>
+          <w:sz w:val="20"/>
+          <w:szCs w:val="20"/>
+        </w:rPr>
+        <w:lastRenderedPageBreak/>
+        <w:t>distributed authorities; subgroups; composite groups (whose membership is determined by the union, intersection, or relative complement of two other groups); custom group types and custom attributes; trace back of indirect membership; delegation. Applications int</w:t>
+      </w:r>
+      <w:r>
+        <w:rPr>
+          <w:sz w:val="20"/>
+          <w:szCs w:val="20"/>
+        </w:rPr>
+        <w:t xml:space="preserve">eract with Grouper by embedding </w:t>
+      </w:r>
+      <w:r>
+        <w:rPr>
+          <w:sz w:val="20"/>
+          <w:szCs w:val="20"/>
+        </w:rPr>
+        <w:t xml:space="preserve">Grouper’s java object model </w:t>
+      </w:r>
+      <w:r>
+        <w:rPr>
+          <w:sz w:val="20"/>
+          <w:szCs w:val="20"/>
+        </w:rPr>
+        <w:t>inside the application</w:t>
+      </w:r>
+      <w:r>
+        <w:rPr>
+          <w:sz w:val="20"/>
+          <w:szCs w:val="20"/>
+        </w:rPr>
+        <w:t xml:space="preserve">. </w:t>
+      </w:r>
+      <w:r>
+        <w:rPr>
+          <w:sz w:val="20"/>
+          <w:szCs w:val="20"/>
+        </w:rPr>
+        <w:t>Grid Grouper is a grid-</w:t>
+      </w:r>
+      <w:r>
+        <w:rPr>
+          <w:sz w:val="20"/>
+          <w:szCs w:val="20"/>
+        </w:rPr>
+        <w:t xml:space="preserve">enabled version of Grouper. Though </w:t>
+      </w:r>
+      <w:r>
+        <w:rPr>
+          <w:sz w:val="20"/>
+          <w:szCs w:val="20"/>
+        </w:rPr>
+        <w:t>Grouper does not provide a service interface for accessing</w:t>
+      </w:r>
+      <w:r>
+        <w:rPr>
+          <w:sz w:val="20"/>
+          <w:szCs w:val="20"/>
+        </w:rPr>
+        <w:t xml:space="preserve"> groups, Grid Grouper provides </w:t>
+      </w:r>
+      <w:r>
+        <w:rPr>
+          <w:sz w:val="20"/>
+          <w:szCs w:val="20"/>
+        </w:rPr>
+        <w:t xml:space="preserve">a web service interface to the </w:t>
+      </w:r>
+      <w:r>
+        <w:rPr>
+          <w:sz w:val="20"/>
+          <w:szCs w:val="20"/>
+        </w:rPr>
+        <w:t xml:space="preserve">underlying </w:t>
+      </w:r>
+      <w:r>
+        <w:rPr>
+          <w:sz w:val="20"/>
+          <w:szCs w:val="20"/>
+        </w:rPr>
+        <w:t xml:space="preserve">Grouper object model. </w:t>
+      </w:r>
+      <w:r>
+        <w:rPr>
+          <w:sz w:val="20"/>
+          <w:szCs w:val="20"/>
+        </w:rPr>
+        <w:t xml:space="preserve">Groups are then </w:t>
+      </w:r>
+      <w:r>
+        <w:rPr>
+          <w:sz w:val="20"/>
+          <w:szCs w:val="20"/>
+        </w:rPr>
+        <w:t xml:space="preserve">available and manageable to applications and other services in the grid. Grid Grouper provides an almost identical object model to the Grouper object model on the grid client side. Applications and services can use the Grid Grouper object model much like they would use the Grouper object model to access and manage groups </w:t>
+      </w:r>
+      <w:r>
+        <w:rPr>
+          <w:sz w:val="20"/>
+          <w:szCs w:val="20"/>
+        </w:rPr>
+        <w:t xml:space="preserve">and </w:t>
+      </w:r>
+      <w:r>
+        <w:rPr>
+          <w:sz w:val="20"/>
+          <w:szCs w:val="20"/>
+        </w:rPr>
+        <w:t xml:space="preserve">enforce </w:t>
+      </w:r>
+      <w:r>
+        <w:rPr>
+          <w:sz w:val="20"/>
+          <w:szCs w:val="20"/>
+        </w:rPr>
+        <w:t xml:space="preserve">a group-membership </w:t>
+      </w:r>
+      <w:r>
+        <w:rPr>
+          <w:sz w:val="20"/>
+          <w:szCs w:val="20"/>
+        </w:rPr>
+        <w:t>authorization policy</w:t>
+      </w:r>
+      <w:r>
+        <w:rPr>
+          <w:sz w:val="20"/>
+          <w:szCs w:val="20"/>
+        </w:rPr>
+        <w:t>.</w:t>
       </w:r>
     </w:p>
     <w:p>
@@ -2848,7 +3988,119 @@
           <w:sz w:val="20"/>
           <w:szCs w:val="20"/>
         </w:rPr>
-        <w:t xml:space="preserve">In Grouper/Grid Grouper groups are organized into namespaces called stems. Each stem can have a set of child stems and set of child groups with exception to the root stem which cannot have any child groups. For example let’s take a university which is compromised of many departments each of which has Faculty, Staff, and Students. In terms of organizing the university in Grid Grouper, a stem could be created for each department, each department stem would contain three groups one for each Faculty, Staff, and Students. </w:t>
+        <w:t>In Grouper/Grid Grouper</w:t>
+      </w:r>
+      <w:r>
+        <w:rPr>
+          <w:sz w:val="20"/>
+          <w:szCs w:val="20"/>
+        </w:rPr>
+        <w:t>,</w:t>
+      </w:r>
+      <w:r>
+        <w:rPr>
+          <w:sz w:val="20"/>
+          <w:szCs w:val="20"/>
+        </w:rPr>
+        <w:t xml:space="preserve"> groups are organized into namespaces called stems. Each stem can have a set of child stems and set of child groups</w:t>
+      </w:r>
+      <w:r>
+        <w:rPr>
+          <w:sz w:val="20"/>
+          <w:szCs w:val="20"/>
+        </w:rPr>
+        <w:t>,</w:t>
+      </w:r>
+      <w:r>
+        <w:rPr>
+          <w:sz w:val="20"/>
+          <w:szCs w:val="20"/>
+        </w:rPr>
+        <w:t xml:space="preserve"> with exception </w:t>
+      </w:r>
+      <w:r>
+        <w:rPr>
+          <w:sz w:val="20"/>
+          <w:szCs w:val="20"/>
+        </w:rPr>
+        <w:t>of</w:t>
+      </w:r>
+      <w:r>
+        <w:rPr>
+          <w:sz w:val="20"/>
+          <w:szCs w:val="20"/>
+        </w:rPr>
+        <w:t xml:space="preserve"> the root stem which cannot have any child groups. For example</w:t>
+      </w:r>
+      <w:r>
+        <w:rPr>
+          <w:sz w:val="20"/>
+          <w:szCs w:val="20"/>
+        </w:rPr>
+        <w:t>,</w:t>
+      </w:r>
+      <w:r>
+        <w:rPr>
+          <w:sz w:val="20"/>
+          <w:szCs w:val="20"/>
+        </w:rPr>
+        <w:t xml:space="preserve"> let’s take a university compromised of many departments each of which has Faculty, Staff, and Students. </w:t>
+      </w:r>
+      <w:r>
+        <w:rPr>
+          <w:sz w:val="20"/>
+          <w:szCs w:val="20"/>
+        </w:rPr>
+        <w:t xml:space="preserve">To organize the </w:t>
+      </w:r>
+      <w:r>
+        <w:rPr>
+          <w:sz w:val="20"/>
+          <w:szCs w:val="20"/>
+        </w:rPr>
+        <w:t xml:space="preserve">university in Grid Grouper, a stem </w:t>
+      </w:r>
+      <w:r>
+        <w:rPr>
+          <w:sz w:val="20"/>
+          <w:szCs w:val="20"/>
+        </w:rPr>
+        <w:t>w</w:t>
+      </w:r>
+      <w:r>
+        <w:rPr>
+          <w:sz w:val="20"/>
+          <w:szCs w:val="20"/>
+        </w:rPr>
+        <w:t>ould be created f</w:t>
+      </w:r>
+      <w:r>
+        <w:rPr>
+          <w:sz w:val="20"/>
+          <w:szCs w:val="20"/>
+        </w:rPr>
+        <w:t>or each department. E</w:t>
+      </w:r>
+      <w:r>
+        <w:rPr>
+          <w:sz w:val="20"/>
+          <w:szCs w:val="20"/>
+        </w:rPr>
+        <w:t>ach department stem would contain three groups</w:t>
+      </w:r>
+      <w:r>
+        <w:rPr>
+          <w:sz w:val="20"/>
+          <w:szCs w:val="20"/>
+        </w:rPr>
+        <w:t>:</w:t>
+      </w:r>
+      <w:r>
+        <w:rPr>
+          <w:sz w:val="20"/>
+          <w:szCs w:val="20"/>
+        </w:rPr>
+        <w:t xml:space="preserve"> Faculty, Staff, and Students. </w:t>
       </w:r>
     </w:p>
     <w:p>
@@ -2906,15 +4158,203 @@
           <w:sz w:val="20"/>
           <w:szCs w:val="20"/>
         </w:rPr>
-        <w:t xml:space="preserve">   The GAARDS infrastructure is under active development with plans </w:t>
-      </w:r>
-      <w:r>
-        <w:rPr>
-          <w:sz w:val="20"/>
-          <w:szCs w:val="20"/>
-        </w:rPr>
-        <w:lastRenderedPageBreak/>
-        <w:t>on adding additional components as well as maintaining and enhancing existing components based on community demand.  Currently we are in the process of developing a module for Grid FTP allowing Grid</w:t>
+        <w:t xml:space="preserve">  GAARDS is under active development</w:t>
+      </w:r>
+      <w:r>
+        <w:rPr>
+          <w:sz w:val="20"/>
+          <w:szCs w:val="20"/>
+        </w:rPr>
+        <w:t xml:space="preserve">. There are </w:t>
+      </w:r>
+      <w:r>
+        <w:rPr>
+          <w:sz w:val="20"/>
+          <w:szCs w:val="20"/>
+        </w:rPr>
+        <w:t xml:space="preserve">plans </w:t>
+      </w:r>
+      <w:r>
+        <w:rPr>
+          <w:sz w:val="20"/>
+          <w:szCs w:val="20"/>
+        </w:rPr>
+        <w:t xml:space="preserve">to both add additional components and </w:t>
+      </w:r>
+      <w:r>
+        <w:rPr>
+          <w:sz w:val="20"/>
+          <w:szCs w:val="20"/>
+        </w:rPr>
+        <w:t>maintain and enhanc</w:t>
+      </w:r>
+      <w:r>
+        <w:rPr>
+          <w:sz w:val="20"/>
+          <w:szCs w:val="20"/>
+        </w:rPr>
+        <w:t>e</w:t>
+      </w:r>
+      <w:r>
+        <w:rPr>
+          <w:sz w:val="20"/>
+          <w:szCs w:val="20"/>
+        </w:rPr>
+        <w:t xml:space="preserve"> existing components based on community demand.  </w:t>
+      </w:r>
+      <w:r>
+        <w:rPr>
+          <w:sz w:val="20"/>
+          <w:szCs w:val="20"/>
+        </w:rPr>
+        <w:t>One component under development is an authorization module for Globus’ Grid</w:t>
+      </w:r>
+      <w:r>
+        <w:rPr>
+          <w:sz w:val="20"/>
+          <w:szCs w:val="20"/>
+        </w:rPr>
+        <w:t>FTP</w:t>
+      </w:r>
+      <w:r>
+        <w:rPr>
+          <w:sz w:val="20"/>
+          <w:szCs w:val="20"/>
+        </w:rPr>
+        <w:t xml:space="preserve"> server that allows </w:t>
+      </w:r>
+      <w:r>
+        <w:rPr>
+          <w:sz w:val="20"/>
+          <w:szCs w:val="20"/>
+        </w:rPr>
+        <w:t xml:space="preserve">GridFTP to </w:t>
+      </w:r>
+      <w:r>
+        <w:rPr>
+          <w:sz w:val="20"/>
+          <w:szCs w:val="20"/>
+        </w:rPr>
+        <w:t xml:space="preserve">utilize </w:t>
+      </w:r>
+      <w:r>
+        <w:rPr>
+          <w:sz w:val="20"/>
+          <w:szCs w:val="20"/>
+        </w:rPr>
+        <w:t xml:space="preserve">the GAARDS infrastructure </w:t>
+      </w:r>
+      <w:r>
+        <w:rPr>
+          <w:sz w:val="20"/>
+          <w:szCs w:val="20"/>
+        </w:rPr>
+        <w:t xml:space="preserve">to enforce </w:t>
+      </w:r>
+      <w:r>
+        <w:rPr>
+          <w:sz w:val="20"/>
+          <w:szCs w:val="20"/>
+        </w:rPr>
+        <w:t>access control.  T</w:t>
+      </w:r>
+      <w:r>
+        <w:rPr>
+          <w:sz w:val="20"/>
+          <w:szCs w:val="20"/>
+        </w:rPr>
+        <w:t>he GAAR</w:t>
+      </w:r>
+      <w:r>
+        <w:rPr>
+          <w:sz w:val="20"/>
+          <w:szCs w:val="20"/>
+        </w:rPr>
+        <w:t>DS/Grid</w:t>
+      </w:r>
+      <w:r>
+        <w:rPr>
+          <w:sz w:val="20"/>
+          <w:szCs w:val="20"/>
+        </w:rPr>
+        <w:t>FTP security module</w:t>
+      </w:r>
+      <w:r>
+        <w:rPr>
+          <w:sz w:val="20"/>
+          <w:szCs w:val="20"/>
+        </w:rPr>
+        <w:t>,</w:t>
+      </w:r>
+      <w:r>
+        <w:rPr>
+          <w:sz w:val="20"/>
+          <w:szCs w:val="20"/>
+        </w:rPr>
+        <w:t xml:space="preserve"> along</w:t>
+      </w:r>
+      <w:r>
+        <w:rPr>
+          <w:sz w:val="20"/>
+          <w:szCs w:val="20"/>
+        </w:rPr>
+        <w:t xml:space="preserve"> with the caGrid BDT framework</w:t>
+      </w:r>
+      <w:r>
+        <w:rPr>
+          <w:sz w:val="20"/>
+          <w:szCs w:val="20"/>
+        </w:rPr>
+        <w:t>,</w:t>
+      </w:r>
+      <w:r>
+        <w:rPr>
+          <w:sz w:val="20"/>
+          <w:szCs w:val="20"/>
+        </w:rPr>
+        <w:t xml:space="preserve"> will allow users to query grid services and </w:t>
+      </w:r>
+      <w:r>
+        <w:rPr>
+          <w:sz w:val="20"/>
+          <w:szCs w:val="20"/>
+        </w:rPr>
+        <w:t xml:space="preserve">transfer </w:t>
+      </w:r>
+      <w:r>
+        <w:rPr>
+          <w:sz w:val="20"/>
+          <w:szCs w:val="20"/>
+        </w:rPr>
+        <w:t xml:space="preserve">the results of the query </w:t>
+      </w:r>
+      <w:r>
+        <w:rPr>
+          <w:sz w:val="20"/>
+          <w:szCs w:val="20"/>
+        </w:rPr>
+        <w:t>over the network very efficiently via Grid</w:t>
+      </w:r>
+      <w:r>
+        <w:rPr>
+          <w:sz w:val="20"/>
+          <w:szCs w:val="20"/>
+        </w:rPr>
+        <w:t xml:space="preserve">FTP.  </w:t>
+      </w:r>
+      <w:r>
+        <w:rPr>
+          <w:sz w:val="20"/>
+          <w:szCs w:val="20"/>
+        </w:rPr>
+        <w:t xml:space="preserve">In the future we also plan </w:t>
+      </w:r>
+      <w:r>
+        <w:rPr>
+          <w:sz w:val="20"/>
+          <w:szCs w:val="20"/>
+        </w:rPr>
+        <w:t>to add</w:t>
       </w:r>
       <w:r>
         <w:rPr>
@@ -2922,41 +4362,6 @@
           <w:szCs w:val="20"/>
         </w:rPr>
         <w:t xml:space="preserve"> </w:t>
-      </w:r>
-      <w:r>
-        <w:rPr>
-          <w:sz w:val="20"/>
-          <w:szCs w:val="20"/>
-        </w:rPr>
-        <w:t>FTP to leverage the GAARDS infrastructure for enforcing access control.      The GAAR</w:t>
-      </w:r>
-      <w:r>
-        <w:rPr>
-          <w:sz w:val="20"/>
-          <w:szCs w:val="20"/>
-        </w:rPr>
-        <w:t>DS/Grid FTP security module along</w:t>
-      </w:r>
-      <w:r>
-        <w:rPr>
-          <w:sz w:val="20"/>
-          <w:szCs w:val="20"/>
-        </w:rPr>
-        <w:t xml:space="preserve"> with the caGrid BDT framework will allow users to query grid services and move the results of the query </w:t>
-      </w:r>
-      <w:r>
-        <w:rPr>
-          <w:sz w:val="20"/>
-          <w:szCs w:val="20"/>
-        </w:rPr>
-        <w:t xml:space="preserve">out of band more efficiently via Grid FTP.  </w:t>
-      </w:r>
-      <w:r>
-        <w:rPr>
-          <w:sz w:val="20"/>
-          <w:szCs w:val="20"/>
-        </w:rPr>
-        <w:t xml:space="preserve">In the future we also plan on adding </w:t>
       </w:r>
       <w:r>
         <w:rPr>
@@ -2994,21 +4399,50 @@
           <w:sz w:val="20"/>
           <w:szCs w:val="20"/>
         </w:rPr>
-        <w:t>Recently the GAARDS infrastructure has been accepted as a Globus Incubator Project, setting it on a path for adoption into the Globus Toolkit.   This will make GAARDS available to a wider community which help</w:t>
-      </w:r>
-      <w:r>
-        <w:rPr>
-          <w:sz w:val="20"/>
-          <w:szCs w:val="20"/>
-        </w:rPr>
-        <w:t>s</w:t>
-      </w:r>
-      <w:r>
-        <w:rPr>
-          <w:sz w:val="20"/>
-          <w:szCs w:val="20"/>
-        </w:rPr>
-        <w:t xml:space="preserve"> drive the direction and development of the future GAARDS infrastructure.</w:t>
+        <w:t xml:space="preserve">The </w:t>
+      </w:r>
+      <w:r>
+        <w:rPr>
+          <w:sz w:val="20"/>
+          <w:szCs w:val="20"/>
+        </w:rPr>
+        <w:t xml:space="preserve">GAARDS infrastructure </w:t>
+      </w:r>
+      <w:r>
+        <w:rPr>
+          <w:sz w:val="20"/>
+          <w:szCs w:val="20"/>
+        </w:rPr>
+        <w:t xml:space="preserve">was recently </w:t>
+      </w:r>
+      <w:r>
+        <w:rPr>
+          <w:sz w:val="20"/>
+          <w:szCs w:val="20"/>
+        </w:rPr>
+        <w:t xml:space="preserve">accepted as a Globus Incubator Project, setting it on a path for </w:t>
+      </w:r>
+      <w:r>
+        <w:rPr>
+          <w:sz w:val="20"/>
+          <w:szCs w:val="20"/>
+        </w:rPr>
+        <w:lastRenderedPageBreak/>
+        <w:t xml:space="preserve">adoption into the Globus Toolkit.  This will make GAARDS available to a wider community </w:t>
+      </w:r>
+      <w:r>
+        <w:rPr>
+          <w:sz w:val="20"/>
+          <w:szCs w:val="20"/>
+        </w:rPr>
+        <w:t xml:space="preserve">that can help </w:t>
+      </w:r>
+      <w:r>
+        <w:rPr>
+          <w:sz w:val="20"/>
+          <w:szCs w:val="20"/>
+        </w:rPr>
+        <w:t>develop future requirements.</w:t>
       </w:r>
     </w:p>
     <w:sdt>
@@ -3047,8 +4481,6 @@
             <w:pStyle w:val="Bibliography"/>
             <w:rPr>
               <w:noProof/>
-              <w:sz w:val="18"/>
-              <w:szCs w:val="18"/>
             </w:rPr>
           </w:pPr>
           <w:r>
@@ -3075,8 +4507,6 @@
           <w:r>
             <w:rPr>
               <w:noProof/>
-              <w:sz w:val="16"/>
-              <w:szCs w:val="16"/>
             </w:rPr>
             <w:t xml:space="preserve">1. </w:t>
           </w:r>
@@ -3085,16 +4515,12 @@
               <w:i/>
               <w:iCs/>
               <w:noProof/>
-              <w:sz w:val="16"/>
-              <w:szCs w:val="16"/>
             </w:rPr>
             <w:t xml:space="preserve">Cancer Biomedical Informatics Grid (caBIG). </w:t>
           </w:r>
           <w:r>
             <w:rPr>
               <w:noProof/>
-              <w:sz w:val="16"/>
-              <w:szCs w:val="16"/>
             </w:rPr>
             <w:t>[Online] https://cabig.nci.nih.gov.</w:t>
           </w:r>
@@ -3104,45 +4530,41 @@
             <w:pStyle w:val="Bibliography"/>
             <w:rPr>
               <w:noProof/>
-              <w:sz w:val="16"/>
-              <w:szCs w:val="16"/>
             </w:rPr>
           </w:pPr>
           <w:r>
             <w:rPr>
               <w:noProof/>
-              <w:sz w:val="16"/>
-              <w:szCs w:val="16"/>
             </w:rPr>
             <w:t xml:space="preserve">2. </w:t>
+          </w:r>
+          <w:r>
+            <w:rPr>
+              <w:b/>
+              <w:bCs/>
+              <w:noProof/>
+            </w:rPr>
+            <w:t>Daemer, Ken Lin and Gary.</w:t>
+          </w:r>
+          <w:r>
+            <w:rPr>
+              <w:noProof/>
+            </w:rPr>
+            <w:t xml:space="preserve"> </w:t>
           </w:r>
           <w:r>
             <w:rPr>
               <w:i/>
               <w:iCs/>
               <w:noProof/>
-              <w:sz w:val="16"/>
-              <w:szCs w:val="16"/>
-            </w:rPr>
-            <w:t xml:space="preserve">caGrid: Design and Implementation of the Core Architecture of the Cancer Biomedical Informatics Grid. </w:t>
-          </w:r>
-          <w:r>
-            <w:rPr>
-              <w:b/>
-              <w:bCs/>
+            </w:rPr>
+            <w:t xml:space="preserve">caBIG™ Security Technology Evaluation White Paper. </w:t>
+          </w:r>
+          <w:r>
+            <w:rPr>
               <w:noProof/>
-              <w:sz w:val="16"/>
-              <w:szCs w:val="16"/>
-            </w:rPr>
-            <w:t>Joel H. Saltz, Scott Oster, Shannon L. Hastings, Stephen Langella, William Sanchez, Manav Kher, Peter A. Covitz.</w:t>
-          </w:r>
-          <w:r>
-            <w:rPr>
-              <w:noProof/>
-              <w:sz w:val="16"/>
-              <w:szCs w:val="16"/>
-            </w:rPr>
-            <w:t xml:space="preserve"> No. 15, s.l. : Bioinformatics, 2006, Vol. Vol. 22.</w:t>
+            </w:rPr>
+            <w:t>2006.</w:t>
           </w:r>
         </w:p>
         <w:p>
@@ -3150,15 +4572,11 @@
             <w:pStyle w:val="Bibliography"/>
             <w:rPr>
               <w:noProof/>
-              <w:sz w:val="16"/>
-              <w:szCs w:val="16"/>
             </w:rPr>
           </w:pPr>
           <w:r>
             <w:rPr>
               <w:noProof/>
-              <w:sz w:val="16"/>
-              <w:szCs w:val="16"/>
             </w:rPr>
             <w:t xml:space="preserve">3. </w:t>
           </w:r>
@@ -3167,18 +4585,22 @@
               <w:i/>
               <w:iCs/>
               <w:noProof/>
-              <w:sz w:val="16"/>
-              <w:szCs w:val="16"/>
-            </w:rPr>
-            <w:t xml:space="preserve">caGrid. </w:t>
-          </w:r>
-          <w:r>
-            <w:rPr>
+            </w:rPr>
+            <w:t xml:space="preserve">caGrid: Design and Implementation of the Core Architecture of the Cancer Biomedical Informatics Grid. </w:t>
+          </w:r>
+          <w:r>
+            <w:rPr>
+              <w:b/>
+              <w:bCs/>
               <w:noProof/>
-              <w:sz w:val="16"/>
-              <w:szCs w:val="16"/>
-            </w:rPr>
-            <w:t>[Online] http://www.cagrid.org.</w:t>
+            </w:rPr>
+            <w:t>Joel H. Saltz, Scott Oster, Shannon L. Hastings, Stephen Langella, William Sanchez, Manav Kher, Peter A. Covitz.</w:t>
+          </w:r>
+          <w:r>
+            <w:rPr>
+              <w:noProof/>
+            </w:rPr>
+            <w:t xml:space="preserve"> No. 15, s.l. : Bioinformatics, 2006, Vol. Vol. 22.</w:t>
           </w:r>
         </w:p>
         <w:p>
@@ -3186,53 +4608,27 @@
             <w:pStyle w:val="Bibliography"/>
             <w:rPr>
               <w:noProof/>
-              <w:sz w:val="16"/>
-              <w:szCs w:val="16"/>
             </w:rPr>
           </w:pPr>
           <w:r>
             <w:rPr>
               <w:noProof/>
-              <w:sz w:val="16"/>
-              <w:szCs w:val="16"/>
             </w:rPr>
             <w:t xml:space="preserve">4. </w:t>
-          </w:r>
-          <w:r>
-            <w:rPr>
-              <w:b/>
-              <w:bCs/>
-              <w:noProof/>
-              <w:sz w:val="16"/>
-              <w:szCs w:val="16"/>
-            </w:rPr>
-            <w:t>Daemer, Ken Lin and Gary.</w:t>
-          </w:r>
-          <w:r>
-            <w:rPr>
-              <w:noProof/>
-              <w:sz w:val="16"/>
-              <w:szCs w:val="16"/>
-            </w:rPr>
-            <w:t xml:space="preserve"> </w:t>
           </w:r>
           <w:r>
             <w:rPr>
               <w:i/>
               <w:iCs/>
               <w:noProof/>
-              <w:sz w:val="16"/>
-              <w:szCs w:val="16"/>
-            </w:rPr>
-            <w:t xml:space="preserve">caBIG™ Security Technology Evaluation White Paper. </w:t>
+            </w:rPr>
+            <w:t xml:space="preserve">caGrid. </w:t>
           </w:r>
           <w:r>
             <w:rPr>
               <w:noProof/>
-              <w:sz w:val="16"/>
-              <w:szCs w:val="16"/>
-            </w:rPr>
-            <w:t>2006.</w:t>
+            </w:rPr>
+            <w:t>[Online] http://www.cagrid.org.</w:t>
           </w:r>
         </w:p>
         <w:p>
@@ -3240,35 +4636,27 @@
             <w:pStyle w:val="Bibliography"/>
             <w:rPr>
               <w:noProof/>
-              <w:sz w:val="16"/>
-              <w:szCs w:val="16"/>
             </w:rPr>
           </w:pPr>
           <w:r>
             <w:rPr>
               <w:noProof/>
-              <w:sz w:val="16"/>
-              <w:szCs w:val="16"/>
-            </w:rPr>
-            <w:t xml:space="preserve">5. </w:t>
+            </w:rPr>
+            <w:t xml:space="preserve">5. OGSA - The Open Grid Services Architecture. </w:t>
           </w:r>
           <w:r>
             <w:rPr>
               <w:i/>
               <w:iCs/>
               <w:noProof/>
-              <w:sz w:val="16"/>
-              <w:szCs w:val="16"/>
-            </w:rPr>
-            <w:t xml:space="preserve">The Globus Toolkit. </w:t>
+            </w:rPr>
+            <w:t xml:space="preserve">Globus. </w:t>
           </w:r>
           <w:r>
             <w:rPr>
               <w:noProof/>
-              <w:sz w:val="16"/>
-              <w:szCs w:val="16"/>
-            </w:rPr>
-            <w:t>[Online] http://www.globus.org.</w:t>
+            </w:rPr>
+            <w:t>[Online] http://www.globus.org/ogsa/.</w:t>
           </w:r>
         </w:p>
         <w:p>
@@ -3276,15 +4664,11 @@
             <w:pStyle w:val="Bibliography"/>
             <w:rPr>
               <w:noProof/>
-              <w:sz w:val="16"/>
-              <w:szCs w:val="16"/>
             </w:rPr>
           </w:pPr>
           <w:r>
             <w:rPr>
               <w:noProof/>
-              <w:sz w:val="16"/>
-              <w:szCs w:val="16"/>
             </w:rPr>
             <w:t xml:space="preserve">6. </w:t>
           </w:r>
@@ -3293,28 +4677,14 @@
               <w:i/>
               <w:iCs/>
               <w:noProof/>
-              <w:sz w:val="16"/>
-              <w:szCs w:val="16"/>
-            </w:rPr>
-            <w:t xml:space="preserve">Security for Grid Services. </w:t>
-          </w:r>
-          <w:r>
-            <w:rPr>
-              <w:b/>
-              <w:bCs/>
+            </w:rPr>
+            <w:t xml:space="preserve">The Globus Toolkit. </w:t>
+          </w:r>
+          <w:r>
+            <w:rPr>
               <w:noProof/>
-              <w:sz w:val="16"/>
-              <w:szCs w:val="16"/>
-            </w:rPr>
-            <w:t>V. Welch, F. Siebenlist, I. Foster, J. Bresnahan, K. Czajkowski, J. Gawor, C. Kesselman, S. Meder, L. Pearlman, and S. Tuecke.</w:t>
-          </w:r>
-          <w:r>
-            <w:rPr>
-              <w:noProof/>
-              <w:sz w:val="16"/>
-              <w:szCs w:val="16"/>
-            </w:rPr>
-            <w:t xml:space="preserve"> s.l. : IEEE Press, 2003. Twelfth International Symposium on High Performance Distributed Computing (HPDC-12).</w:t>
+            </w:rPr>
+            <w:t>[Online] http://www.globus.org.</w:t>
           </w:r>
         </w:p>
         <w:p>
@@ -3322,15 +4692,11 @@
             <w:pStyle w:val="Bibliography"/>
             <w:rPr>
               <w:noProof/>
-              <w:sz w:val="16"/>
-              <w:szCs w:val="16"/>
             </w:rPr>
           </w:pPr>
           <w:r>
             <w:rPr>
               <w:noProof/>
-              <w:sz w:val="16"/>
-              <w:szCs w:val="16"/>
             </w:rPr>
             <w:t xml:space="preserve">7. </w:t>
           </w:r>
@@ -3339,28 +4705,22 @@
               <w:i/>
               <w:iCs/>
               <w:noProof/>
-              <w:sz w:val="16"/>
-              <w:szCs w:val="16"/>
-            </w:rPr>
-            <w:t xml:space="preserve">Dorian: Grid Service Infrastructure for Identity Management and Federation. </w:t>
+            </w:rPr>
+            <w:t xml:space="preserve">Security for Grid Services. </w:t>
           </w:r>
           <w:r>
             <w:rPr>
               <w:b/>
               <w:bCs/>
               <w:noProof/>
-              <w:sz w:val="16"/>
-              <w:szCs w:val="16"/>
-            </w:rPr>
-            <w:t>Stephen Langella, Scott Oster, Shannon Hastings, Frank Siebenlist, Tahsin Kurc, Joel Saltz.</w:t>
+            </w:rPr>
+            <w:t>V. Welch, F. Siebenlist, I. Foster, J. Bresnahan, K. Czajkowski, J. Gawor, C. Kesselman, S. Meder, L. Pearlman, and S. Tuecke.</w:t>
           </w:r>
           <w:r>
             <w:rPr>
               <w:noProof/>
-              <w:sz w:val="16"/>
-              <w:szCs w:val="16"/>
-            </w:rPr>
-            <w:t xml:space="preserve"> Salt Lake City, Utah : The 19th IEEE Symposium on Computer-Based Medical Systems, 2006.</w:t>
+            </w:rPr>
+            <w:t xml:space="preserve"> s.l. : IEEE Press, 2003. Twelfth International Symposium on High Performance Distributed Computing (HPDC-12).</w:t>
           </w:r>
         </w:p>
         <w:p>
@@ -3368,15 +4728,11 @@
             <w:pStyle w:val="Bibliography"/>
             <w:rPr>
               <w:noProof/>
-              <w:sz w:val="16"/>
-              <w:szCs w:val="16"/>
             </w:rPr>
           </w:pPr>
           <w:r>
             <w:rPr>
               <w:noProof/>
-              <w:sz w:val="16"/>
-              <w:szCs w:val="16"/>
             </w:rPr>
             <w:t xml:space="preserve">8. </w:t>
           </w:r>
@@ -3385,28 +4741,22 @@
               <w:i/>
               <w:iCs/>
               <w:noProof/>
-              <w:sz w:val="16"/>
-              <w:szCs w:val="16"/>
-            </w:rPr>
-            <w:t xml:space="preserve">Enabling the Provisioning and Management of a Federated Grid Trust Fabric. </w:t>
+            </w:rPr>
+            <w:t xml:space="preserve">Dorian: Grid Service Infrastructure for Identity Management and Federation. </w:t>
           </w:r>
           <w:r>
             <w:rPr>
               <w:b/>
               <w:bCs/>
               <w:noProof/>
-              <w:sz w:val="16"/>
-              <w:szCs w:val="16"/>
             </w:rPr>
             <w:t>Stephen Langella, Scott Oster, Shannon Hastings, Frank Siebenlist, Tahsin Kurc, Joel Saltz.</w:t>
           </w:r>
           <w:r>
             <w:rPr>
               <w:noProof/>
-              <w:sz w:val="16"/>
-              <w:szCs w:val="16"/>
-            </w:rPr>
-            <w:t xml:space="preserve"> Gaithersburg : 6th Annual PKI R&amp;D Workshop, 2007.</w:t>
+            </w:rPr>
+            <w:t xml:space="preserve"> Salt Lake City, Utah : The 19th IEEE Symposium on Computer-Based Medical Systems, 2006.</w:t>
           </w:r>
         </w:p>
         <w:p>
@@ -3414,53 +4764,35 @@
             <w:pStyle w:val="Bibliography"/>
             <w:rPr>
               <w:noProof/>
-              <w:sz w:val="16"/>
-              <w:szCs w:val="16"/>
             </w:rPr>
           </w:pPr>
           <w:r>
             <w:rPr>
               <w:noProof/>
-              <w:sz w:val="16"/>
-              <w:szCs w:val="16"/>
             </w:rPr>
             <w:t xml:space="preserve">9. </w:t>
+          </w:r>
+          <w:r>
+            <w:rPr>
+              <w:i/>
+              <w:iCs/>
+              <w:noProof/>
+            </w:rPr>
+            <w:t xml:space="preserve">Enabling the Provisioning and Management of a Federated Grid Trust Fabric. </w:t>
           </w:r>
           <w:r>
             <w:rPr>
               <w:b/>
               <w:bCs/>
               <w:noProof/>
-              <w:sz w:val="16"/>
-              <w:szCs w:val="16"/>
-            </w:rPr>
-            <w:t>Langella, Stephen.</w:t>
+            </w:rPr>
+            <w:t>Stephen Langella, Scott Oster, Shannon Hastings, Frank Siebenlist, Tahsin Kurc, Joel Saltz.</w:t>
           </w:r>
           <w:r>
             <w:rPr>
               <w:noProof/>
-              <w:sz w:val="16"/>
-              <w:szCs w:val="16"/>
-            </w:rPr>
-            <w:t xml:space="preserve"> </w:t>
-          </w:r>
-          <w:r>
-            <w:rPr>
-              <w:i/>
-              <w:iCs/>
-              <w:noProof/>
-              <w:sz w:val="16"/>
-              <w:szCs w:val="16"/>
-            </w:rPr>
-            <w:t xml:space="preserve">Grid Grouper. </w:t>
-          </w:r>
-          <w:r>
-            <w:rPr>
-              <w:noProof/>
-              <w:sz w:val="16"/>
-              <w:szCs w:val="16"/>
-            </w:rPr>
-            <w:t>[Online] http://www.cagrid.org/mwiki/index.php?title=GridGrouper:Main.</w:t>
+            </w:rPr>
+            <w:t xml:space="preserve"> Gaithersburg : 6th Annual PKI R&amp;D Workshop, 2007.</w:t>
           </w:r>
         </w:p>
         <w:p>
@@ -3468,35 +4800,41 @@
             <w:pStyle w:val="Bibliography"/>
             <w:rPr>
               <w:noProof/>
-              <w:sz w:val="16"/>
-              <w:szCs w:val="16"/>
             </w:rPr>
           </w:pPr>
           <w:r>
             <w:rPr>
               <w:noProof/>
-              <w:sz w:val="16"/>
-              <w:szCs w:val="16"/>
             </w:rPr>
             <w:t xml:space="preserve">10. </w:t>
+          </w:r>
+          <w:r>
+            <w:rPr>
+              <w:b/>
+              <w:bCs/>
+              <w:noProof/>
+            </w:rPr>
+            <w:t>Langella, Stephen.</w:t>
+          </w:r>
+          <w:r>
+            <w:rPr>
+              <w:noProof/>
+            </w:rPr>
+            <w:t xml:space="preserve"> </w:t>
           </w:r>
           <w:r>
             <w:rPr>
               <w:i/>
               <w:iCs/>
               <w:noProof/>
-              <w:sz w:val="16"/>
-              <w:szCs w:val="16"/>
-            </w:rPr>
-            <w:t xml:space="preserve">Common Security Module (CSM). </w:t>
+            </w:rPr>
+            <w:t xml:space="preserve">Grid Grouper. </w:t>
           </w:r>
           <w:r>
             <w:rPr>
               <w:noProof/>
-              <w:sz w:val="16"/>
-              <w:szCs w:val="16"/>
-            </w:rPr>
-            <w:t>[Online] http://ncicb.nci.nih.gov/infrastructure/cacore_overview/csm.</w:t>
+            </w:rPr>
+            <w:t>[Online] http://www.cagrid.org/mwiki/index.php?title=GridGrouper:Main.</w:t>
           </w:r>
         </w:p>
         <w:p>
@@ -3504,15 +4842,11 @@
             <w:pStyle w:val="Bibliography"/>
             <w:rPr>
               <w:noProof/>
-              <w:sz w:val="16"/>
-              <w:szCs w:val="16"/>
             </w:rPr>
           </w:pPr>
           <w:r>
             <w:rPr>
               <w:noProof/>
-              <w:sz w:val="16"/>
-              <w:szCs w:val="16"/>
             </w:rPr>
             <w:t xml:space="preserve">11. </w:t>
           </w:r>
@@ -3521,18 +4855,14 @@
               <w:i/>
               <w:iCs/>
               <w:noProof/>
-              <w:sz w:val="16"/>
-              <w:szCs w:val="16"/>
-            </w:rPr>
-            <w:t xml:space="preserve">caCore. </w:t>
+            </w:rPr>
+            <w:t xml:space="preserve">Common Security Module (CSM). </w:t>
           </w:r>
           <w:r>
             <w:rPr>
               <w:noProof/>
-              <w:sz w:val="16"/>
-              <w:szCs w:val="16"/>
-            </w:rPr>
-            <w:t>[Online] http://ncicb.nci.nih.gov/infrastructure/cacore_overview.</w:t>
+            </w:rPr>
+            <w:t>[Online] http://ncicb.nci.nih.gov/infrastructure/cacore_overview/csm.</w:t>
           </w:r>
         </w:p>
         <w:p>
@@ -3540,15 +4870,11 @@
             <w:pStyle w:val="Bibliography"/>
             <w:rPr>
               <w:noProof/>
-              <w:sz w:val="16"/>
-              <w:szCs w:val="16"/>
             </w:rPr>
           </w:pPr>
           <w:r>
             <w:rPr>
               <w:noProof/>
-              <w:sz w:val="16"/>
-              <w:szCs w:val="16"/>
             </w:rPr>
             <w:t xml:space="preserve">12. </w:t>
           </w:r>
@@ -3557,18 +4883,14 @@
               <w:i/>
               <w:iCs/>
               <w:noProof/>
-              <w:sz w:val="16"/>
-              <w:szCs w:val="16"/>
-            </w:rPr>
-            <w:t xml:space="preserve">OASIS Security Services (SAML) TC. </w:t>
+            </w:rPr>
+            <w:t xml:space="preserve">caCore. </w:t>
           </w:r>
           <w:r>
             <w:rPr>
               <w:noProof/>
-              <w:sz w:val="16"/>
-              <w:szCs w:val="16"/>
-            </w:rPr>
-            <w:t>[Online] http://www.oasisopen.org/committees/tc_home.php?wg_abbrev=security.</w:t>
+            </w:rPr>
+            <w:t>[Online] http://ncicb.nci.nih.gov/infrastructure/cacore_overview.</w:t>
           </w:r>
         </w:p>
         <w:p>
@@ -3576,15 +4898,11 @@
             <w:pStyle w:val="Bibliography"/>
             <w:rPr>
               <w:noProof/>
-              <w:sz w:val="16"/>
-              <w:szCs w:val="16"/>
             </w:rPr>
           </w:pPr>
           <w:r>
             <w:rPr>
               <w:noProof/>
-              <w:sz w:val="16"/>
-              <w:szCs w:val="16"/>
             </w:rPr>
             <w:t xml:space="preserve">13. </w:t>
           </w:r>
@@ -3593,28 +4911,14 @@
               <w:i/>
               <w:iCs/>
               <w:noProof/>
-              <w:sz w:val="16"/>
-              <w:szCs w:val="16"/>
-            </w:rPr>
-            <w:t>Grouper</w:t>
-          </w:r>
-          <w:r>
-            <w:rPr>
-              <w:i/>
-              <w:iCs/>
+            </w:rPr>
+            <w:t xml:space="preserve">OASIS Security Services (SAML) TC. </w:t>
+          </w:r>
+          <w:r>
+            <w:rPr>
               <w:noProof/>
-              <w:sz w:val="16"/>
-              <w:szCs w:val="16"/>
-            </w:rPr>
-            <w:t xml:space="preserve"> </w:t>
-          </w:r>
-          <w:r>
-            <w:rPr>
-              <w:noProof/>
-              <w:sz w:val="16"/>
-              <w:szCs w:val="16"/>
-            </w:rPr>
-            <w:t>[Online] http://middleware.internet2.edu/dir/groups/grouper/.</w:t>
+            </w:rPr>
+            <w:t>[Online] http://www.oasisopen.org/committees/tc_home.php?wg_abbrev=security.</w:t>
           </w:r>
         </w:p>
         <w:p>
@@ -3622,15 +4926,11 @@
             <w:pStyle w:val="Bibliography"/>
             <w:rPr>
               <w:noProof/>
-              <w:sz w:val="16"/>
-              <w:szCs w:val="16"/>
             </w:rPr>
           </w:pPr>
           <w:r>
             <w:rPr>
               <w:noProof/>
-              <w:sz w:val="16"/>
-              <w:szCs w:val="16"/>
             </w:rPr>
             <w:t xml:space="preserve">14. </w:t>
           </w:r>
@@ -3639,16 +4939,40 @@
               <w:i/>
               <w:iCs/>
               <w:noProof/>
-              <w:sz w:val="16"/>
-              <w:szCs w:val="16"/>
+            </w:rPr>
+            <w:t xml:space="preserve">Grouper. </w:t>
+          </w:r>
+          <w:r>
+            <w:rPr>
+              <w:noProof/>
+            </w:rPr>
+            <w:t>[Online] http://middleware.internet2.edu/dir/groups/grouper/.</w:t>
+          </w:r>
+        </w:p>
+        <w:p>
+          <w:pPr>
+            <w:pStyle w:val="Bibliography"/>
+            <w:rPr>
+              <w:noProof/>
+            </w:rPr>
+          </w:pPr>
+          <w:r>
+            <w:rPr>
+              <w:noProof/>
+            </w:rPr>
+            <w:t xml:space="preserve">15. </w:t>
+          </w:r>
+          <w:r>
+            <w:rPr>
+              <w:i/>
+              <w:iCs/>
+              <w:noProof/>
             </w:rPr>
             <w:t xml:space="preserve">Internet 2. </w:t>
           </w:r>
           <w:r>
             <w:rPr>
               <w:noProof/>
-              <w:sz w:val="16"/>
-              <w:szCs w:val="16"/>
             </w:rPr>
             <w:t>[Online] http://www.internet2.edu/.</w:t>
           </w:r>
@@ -6052,7 +7376,7 @@
     <b:Publisher>Bioinformatics</b:Publisher>
     <b:Volume>Vol. 22</b:Volume>
     <b:Issue>No. 15</b:Issue>
-    <b:RefOrder>2</b:RefOrder>
+    <b:RefOrder>3</b:RefOrder>
   </b:Source>
   <b:Source>
     <b:Tag>caG</b:Tag>
@@ -6061,7 +7385,7 @@
     <b:LCID>0</b:LCID>
     <b:InternetSiteTitle>caGrid</b:InternetSiteTitle>
     <b:URL>http://www.cagrid.org</b:URL>
-    <b:RefOrder>3</b:RefOrder>
+    <b:RefOrder>4</b:RefOrder>
   </b:Source>
   <b:Source>
     <b:Tag>Ken06</b:Tag>
@@ -6081,7 +7405,7 @@
     </b:Author>
     <b:Title>caBIG™ Security Technology Evaluation White Paper</b:Title>
     <b:Year>2006</b:Year>
-    <b:RefOrder>4</b:RefOrder>
+    <b:RefOrder>2</b:RefOrder>
   </b:Source>
   <b:Source>
     <b:Tag>The</b:Tag>
@@ -6090,7 +7414,7 @@
     <b:LCID>0</b:LCID>
     <b:InternetSiteTitle>The Globus Toolkit</b:InternetSiteTitle>
     <b:URL>http://www.globus.org</b:URL>
-    <b:RefOrder>5</b:RefOrder>
+    <b:RefOrder>6</b:RefOrder>
   </b:Source>
   <b:Source>
     <b:Tag>VWe03</b:Tag>
@@ -6112,7 +7436,7 @@
     <b:Year>2003</b:Year>
     <b:Publisher>IEEE Press</b:Publisher>
     <b:ConferenceName>Twelfth International Symposium on High Performance Distributed Computing (HPDC-12)</b:ConferenceName>
-    <b:RefOrder>6</b:RefOrder>
+    <b:RefOrder>7</b:RefOrder>
   </b:Source>
   <b:Source>
     <b:Tag>Ste07</b:Tag>
@@ -6134,7 +7458,7 @@
     <b:Year>2007</b:Year>
     <b:City>Gaithersburg</b:City>
     <b:Publisher>6th Annual PKI R&amp;D Workshop</b:Publisher>
-    <b:RefOrder>8</b:RefOrder>
+    <b:RefOrder>9</b:RefOrder>
   </b:Source>
   <b:Source>
     <b:Tag>Ste</b:Tag>
@@ -6156,7 +7480,7 @@
     <b:Year>2006</b:Year>
     <b:City>Salt Lake City, Utah</b:City>
     <b:Publisher>The 19th IEEE Symposium on Computer-Based Medical Systems</b:Publisher>
-    <b:RefOrder>7</b:RefOrder>
+    <b:RefOrder>8</b:RefOrder>
   </b:Source>
   <b:Source>
     <b:Tag>Ste1</b:Tag>
@@ -6175,7 +7499,7 @@
     </b:Author>
     <b:InternetSiteTitle>Grid Grouper</b:InternetSiteTitle>
     <b:URL>http://www.cagrid.org/mwiki/index.php?title=GridGrouper:Main</b:URL>
-    <b:RefOrder>9</b:RefOrder>
+    <b:RefOrder>10</b:RefOrder>
   </b:Source>
   <b:Source>
     <b:Tag>Com</b:Tag>
@@ -6184,7 +7508,7 @@
     <b:LCID>0</b:LCID>
     <b:InternetSiteTitle>Common Security Module (CSM)</b:InternetSiteTitle>
     <b:URL>http://ncicb.nci.nih.gov/infrastructure/cacore_overview/csm</b:URL>
-    <b:RefOrder>10</b:RefOrder>
+    <b:RefOrder>11</b:RefOrder>
   </b:Source>
   <b:Source>
     <b:Tag>caC</b:Tag>
@@ -6193,7 +7517,7 @@
     <b:LCID>0</b:LCID>
     <b:InternetSiteTitle>caCore</b:InternetSiteTitle>
     <b:URL>http://ncicb.nci.nih.gov/infrastructure/cacore_overview</b:URL>
-    <b:RefOrder>11</b:RefOrder>
+    <b:RefOrder>12</b:RefOrder>
   </b:Source>
   <b:Source>
     <b:Tag>OAS</b:Tag>
@@ -6202,7 +7526,7 @@
     <b:LCID>0</b:LCID>
     <b:InternetSiteTitle>OASIS Security Services (SAML) TC</b:InternetSiteTitle>
     <b:URL>http://www.oasisopen.org/committees/tc_home.php?wg_abbrev=security</b:URL>
-    <b:RefOrder>12</b:RefOrder>
+    <b:RefOrder>13</b:RefOrder>
   </b:Source>
   <b:Source>
     <b:Tag>Int</b:Tag>
@@ -6211,7 +7535,7 @@
     <b:LCID>0</b:LCID>
     <b:InternetSiteTitle>Internet 2</b:InternetSiteTitle>
     <b:URL>http://www.internet2.edu/</b:URL>
-    <b:RefOrder>14</b:RefOrder>
+    <b:RefOrder>15</b:RefOrder>
   </b:Source>
   <b:Source>
     <b:Tag>Gro</b:Tag>
@@ -6220,13 +7544,23 @@
     <b:LCID>0</b:LCID>
     <b:InternetSiteTitle>Grouper</b:InternetSiteTitle>
     <b:URL>http://middleware.internet2.edu/dir/groups/grouper/</b:URL>
-    <b:RefOrder>13</b:RefOrder>
+    <b:RefOrder>14</b:RefOrder>
+  </b:Source>
+  <b:Source>
+    <b:Tag>OGS</b:Tag>
+    <b:SourceType>InternetSite</b:SourceType>
+    <b:Guid>{26E3EF9E-92B6-46BF-8D2B-3A9B152C4493}</b:Guid>
+    <b:LCID>0</b:LCID>
+    <b:Title>OGSA - The Open Grid Services Architecture</b:Title>
+    <b:InternetSiteTitle>Globus</b:InternetSiteTitle>
+    <b:URL>http://www.globus.org/ogsa/</b:URL>
+    <b:RefOrder>5</b:RefOrder>
   </b:Source>
 </b:Sources>
 </file>
 
 <file path=customXml/itemProps1.xml><?xml version="1.0" encoding="utf-8"?>
-<ds:datastoreItem xmlns:ds="http://schemas.openxmlformats.org/officeDocument/2006/customXml" ds:itemID="{D1031FC8-8600-4E74-8F31-2F1411886DE3}">
+<ds:datastoreItem xmlns:ds="http://schemas.openxmlformats.org/officeDocument/2006/customXml" ds:itemID="{03921896-E074-4BCE-AAEE-0DE8B9B26CD4}">
   <ds:schemaRefs>
     <ds:schemaRef ds:uri="http://schemas.openxmlformats.org/officeDocument/2006/bibliography"/>
   </ds:schemaRefs>

</xml_diff>